<commit_message>
Added V1 frontend and added more to documentation
</commit_message>
<xml_diff>
--- a/is412project/documentation/System Analysis Documentation.docx
+++ b/is412project/documentation/System Analysis Documentation.docx
@@ -132,7 +132,7 @@
                     <pic:cNvPicPr/>
                   </pic:nvPicPr>
                   <pic:blipFill>
-                    <a:blip r:embed="rId7" cstate="print">
+                    <a:blip r:embed="rId8" cstate="print">
                       <a:extLst>
                         <a:ext uri="{28A0092B-C50C-407E-A947-70E740481C1C}">
                           <a14:useLocalDpi xmlns:a14="http://schemas.microsoft.com/office/drawing/2010/main" val="0"/>
@@ -195,6 +195,12 @@
     </w:p>
     <w:sdt>
       <w:sdtPr>
+        <w:rPr>
+          <w:rFonts w:asciiTheme="minorHAnsi" w:eastAsiaTheme="minorHAnsi" w:hAnsiTheme="minorHAnsi" w:cstheme="minorBidi"/>
+          <w:color w:val="auto"/>
+          <w:sz w:val="22"/>
+          <w:szCs w:val="22"/>
+        </w:rPr>
         <w:id w:val="539404145"/>
         <w:docPartObj>
           <w:docPartGallery w:val="Table of Contents"/>
@@ -203,13 +209,9 @@
       </w:sdtPr>
       <w:sdtEndPr>
         <w:rPr>
-          <w:rFonts w:asciiTheme="minorHAnsi" w:eastAsiaTheme="minorHAnsi" w:hAnsiTheme="minorHAnsi" w:cstheme="minorBidi"/>
           <w:b/>
           <w:bCs/>
           <w:noProof/>
-          <w:color w:val="auto"/>
-          <w:sz w:val="22"/>
-          <w:szCs w:val="22"/>
         </w:rPr>
       </w:sdtEndPr>
       <w:sdtContent>
@@ -228,6 +230,7 @@
               <w:tab w:val="right" w:leader="dot" w:pos="9350"/>
             </w:tabs>
             <w:rPr>
+              <w:rFonts w:eastAsiaTheme="minorEastAsia"/>
               <w:noProof/>
             </w:rPr>
           </w:pPr>
@@ -240,7 +243,7 @@
           <w:r>
             <w:fldChar w:fldCharType="separate"/>
           </w:r>
-          <w:hyperlink w:anchor="_Toc88782881" w:history="1">
+          <w:hyperlink w:anchor="_Toc89225075" w:history="1">
             <w:r>
               <w:rPr>
                 <w:rStyle w:val="Hyperlink"/>
@@ -267,7 +270,7 @@
                 <w:noProof/>
                 <w:webHidden/>
               </w:rPr>
-              <w:instrText xml:space="preserve"> PAGEREF _Toc88782881 \h </w:instrText>
+              <w:instrText xml:space="preserve"> PAGEREF _Toc89225075 \h </w:instrText>
             </w:r>
             <w:r>
               <w:rPr>
@@ -333,7 +336,7 @@
       <w:pPr>
         <w:pStyle w:val="Heading1"/>
       </w:pPr>
-      <w:bookmarkStart w:id="0" w:name="_Toc88782881"/>
+      <w:bookmarkStart w:id="0" w:name="_Toc89225075"/>
       <w:r>
         <w:lastRenderedPageBreak/>
         <w:t>Synopsis</w:t>
@@ -352,25 +355,386 @@
     </w:p>
     <w:p>
       <w:pPr>
-        <w:rPr>
-          <w:rFonts w:ascii="Times New Roman" w:hAnsi="Times New Roman" w:cs="Times New Roman"/>
-        </w:rPr>
-      </w:pPr>
-      <w:r>
-        <w:rPr>
-          <w:rFonts w:ascii="Times New Roman" w:hAnsi="Times New Roman" w:cs="Times New Roman"/>
-        </w:rPr>
-        <w:t>My name is Austin</w:t>
-      </w:r>
-      <w:r>
-        <w:rPr>
-          <w:rFonts w:ascii="Times New Roman" w:hAnsi="Times New Roman" w:cs="Times New Roman"/>
-        </w:rPr>
-        <w:t xml:space="preserve"> Gomez, and I am a student in the College of Business at the University of Alabama in Huntsville (UAH). At UAH, I am study Information Systems with a concentration in Cyber Security and Information Assurance. </w:t>
-      </w:r>
+        <w:pStyle w:val="ListParagraph"/>
+        <w:numPr>
+          <w:ilvl w:val="0"/>
+          <w:numId w:val="1"/>
+        </w:numPr>
+        <w:rPr>
+          <w:rFonts w:ascii="Times New Roman" w:hAnsi="Times New Roman" w:cs="Times New Roman"/>
+          <w:b/>
+          <w:bCs/>
+        </w:rPr>
+      </w:pPr>
+      <w:r>
+        <w:rPr>
+          <w:rFonts w:ascii="Times New Roman" w:hAnsi="Times New Roman" w:cs="Times New Roman"/>
+          <w:b/>
+          <w:bCs/>
+        </w:rPr>
+        <w:t>Project Synopsis</w:t>
+      </w:r>
+    </w:p>
+    <w:p>
+      <w:pPr>
+        <w:ind w:left="360"/>
+        <w:rPr>
+          <w:rFonts w:ascii="Times New Roman" w:hAnsi="Times New Roman" w:cs="Times New Roman"/>
+        </w:rPr>
+      </w:pPr>
+      <w:r>
+        <w:rPr>
+          <w:rFonts w:ascii="Times New Roman" w:hAnsi="Times New Roman" w:cs="Times New Roman"/>
+        </w:rPr>
+        <w:t xml:space="preserve">My name is Austin Gomez, and I am the software architect and system analyst for this project. In this project, we were tasked with creating a project for </w:t>
+      </w:r>
+      <w:proofErr w:type="gramStart"/>
+      <w:r>
+        <w:rPr>
+          <w:rFonts w:ascii="Times New Roman" w:hAnsi="Times New Roman" w:cs="Times New Roman"/>
+        </w:rPr>
+        <w:t>an</w:t>
+      </w:r>
+      <w:proofErr w:type="gramEnd"/>
+      <w:r>
+        <w:rPr>
+          <w:rFonts w:ascii="Times New Roman" w:hAnsi="Times New Roman" w:cs="Times New Roman"/>
+        </w:rPr>
+        <w:t xml:space="preserve"> fictional company called ‘North Alabama Souvenirs and Gifts. This company would want to go into the ecommerce market. As a small company, the client is worried if it can afford the fees that an established ecommerce platform might incur such Amazon Marketplace. Thus, the company would ask for </w:t>
+      </w:r>
+      <w:r>
+        <w:rPr>
+          <w:rFonts w:ascii="Times New Roman" w:hAnsi="Times New Roman" w:cs="Times New Roman"/>
+        </w:rPr>
+        <w:t>a small ecommerce project that can be easily managed and run</w:t>
+      </w:r>
+    </w:p>
+    <w:p>
+      <w:pPr>
+        <w:ind w:left="360"/>
+        <w:rPr>
+          <w:rFonts w:ascii="Times New Roman" w:hAnsi="Times New Roman" w:cs="Times New Roman"/>
+        </w:rPr>
+      </w:pPr>
+      <w:r>
+        <w:rPr>
+          <w:rFonts w:ascii="Times New Roman" w:hAnsi="Times New Roman" w:cs="Times New Roman"/>
+        </w:rPr>
+        <w:t xml:space="preserve">The idea behind the ecommerce site is so that the customer can easily access it and add items to the inventory along with creating sales, giveaways, and managing giveaways. Using an existing platform such as Amazon Marketplace or </w:t>
+      </w:r>
+      <w:proofErr w:type="spellStart"/>
+      <w:r>
+        <w:rPr>
+          <w:rFonts w:ascii="Times New Roman" w:hAnsi="Times New Roman" w:cs="Times New Roman"/>
+        </w:rPr>
+        <w:t>Wix</w:t>
+      </w:r>
+      <w:proofErr w:type="spellEnd"/>
+      <w:r>
+        <w:rPr>
+          <w:rFonts w:ascii="Times New Roman" w:hAnsi="Times New Roman" w:cs="Times New Roman"/>
+        </w:rPr>
+        <w:t xml:space="preserve"> would incur fees that the small business could not afford. Moreover, the customer would need </w:t>
+      </w:r>
+      <w:proofErr w:type="gramStart"/>
+      <w:r>
+        <w:rPr>
+          <w:rFonts w:ascii="Times New Roman" w:hAnsi="Times New Roman" w:cs="Times New Roman"/>
+        </w:rPr>
+        <w:t>an</w:t>
+      </w:r>
+      <w:proofErr w:type="gramEnd"/>
+      <w:r>
+        <w:rPr>
+          <w:rFonts w:ascii="Times New Roman" w:hAnsi="Times New Roman" w:cs="Times New Roman"/>
+        </w:rPr>
+        <w:t xml:space="preserve"> simple ecommerce project that they can pay an monthly fee to a webhost for.  </w:t>
+      </w:r>
+    </w:p>
+    <w:p>
+      <w:pPr>
+        <w:rPr>
+          <w:rFonts w:ascii="Times New Roman" w:hAnsi="Times New Roman" w:cs="Times New Roman"/>
+        </w:rPr>
+      </w:pPr>
+    </w:p>
+    <w:p>
+      <w:pPr>
+        <w:pStyle w:val="ListParagraph"/>
+        <w:numPr>
+          <w:ilvl w:val="0"/>
+          <w:numId w:val="1"/>
+        </w:numPr>
+        <w:rPr>
+          <w:rFonts w:ascii="Times New Roman" w:hAnsi="Times New Roman" w:cs="Times New Roman"/>
+          <w:b/>
+          <w:bCs/>
+        </w:rPr>
+      </w:pPr>
+      <w:r>
+        <w:rPr>
+          <w:rFonts w:ascii="Times New Roman" w:hAnsi="Times New Roman" w:cs="Times New Roman"/>
+          <w:b/>
+          <w:bCs/>
+        </w:rPr>
+        <w:t>Team Members</w:t>
+      </w:r>
+    </w:p>
+    <w:p>
+      <w:pPr>
+        <w:pStyle w:val="ListParagraph"/>
+        <w:ind w:left="1080"/>
+        <w:rPr>
+          <w:rFonts w:ascii="Times New Roman" w:hAnsi="Times New Roman" w:cs="Times New Roman"/>
+        </w:rPr>
+      </w:pPr>
+    </w:p>
+    <w:p>
+      <w:pPr>
+        <w:pStyle w:val="ListParagraph"/>
+        <w:numPr>
+          <w:ilvl w:val="0"/>
+          <w:numId w:val="2"/>
+        </w:numPr>
+        <w:rPr>
+          <w:rFonts w:ascii="Times New Roman" w:hAnsi="Times New Roman" w:cs="Times New Roman"/>
+        </w:rPr>
+      </w:pPr>
+      <w:r>
+        <w:rPr>
+          <w:rFonts w:ascii="Times New Roman" w:hAnsi="Times New Roman" w:cs="Times New Roman"/>
+        </w:rPr>
+        <w:t xml:space="preserve">Austin Gomez </w:t>
+      </w:r>
+    </w:p>
+    <w:p>
+      <w:pPr>
+        <w:ind w:left="720"/>
+        <w:rPr>
+          <w:rFonts w:ascii="Times New Roman" w:hAnsi="Times New Roman" w:cs="Times New Roman"/>
+        </w:rPr>
+      </w:pPr>
+      <w:r>
+        <w:rPr>
+          <w:rFonts w:ascii="Times New Roman" w:hAnsi="Times New Roman" w:cs="Times New Roman"/>
+        </w:rPr>
+        <w:t xml:space="preserve">Austin Gomez is the full-stack developer and system analyst for this project. He is a Senior at the University of Alabama in Huntsville (UAH) and studies Information Systems with a concentration in Cyber Security. Austin will use his skillset in software development, technical writing, </w:t>
+      </w:r>
+      <w:r>
+        <w:rPr>
+          <w:rFonts w:ascii="Times New Roman" w:hAnsi="Times New Roman" w:cs="Times New Roman"/>
+        </w:rPr>
+        <w:t xml:space="preserve">and system analysis to successfully complete this project for the customer. </w:t>
+      </w:r>
+    </w:p>
+    <w:p>
+      <w:pPr>
+        <w:ind w:left="360"/>
+        <w:rPr>
+          <w:rFonts w:ascii="Times New Roman" w:hAnsi="Times New Roman" w:cs="Times New Roman"/>
+        </w:rPr>
+      </w:pPr>
+    </w:p>
+    <w:p>
+      <w:pPr>
+        <w:pStyle w:val="ListParagraph"/>
+        <w:numPr>
+          <w:ilvl w:val="0"/>
+          <w:numId w:val="1"/>
+        </w:numPr>
+        <w:rPr>
+          <w:rFonts w:ascii="Times New Roman" w:hAnsi="Times New Roman" w:cs="Times New Roman"/>
+          <w:b/>
+          <w:bCs/>
+        </w:rPr>
+      </w:pPr>
+      <w:r>
+        <w:rPr>
+          <w:rFonts w:ascii="Times New Roman" w:hAnsi="Times New Roman" w:cs="Times New Roman"/>
+          <w:b/>
+          <w:bCs/>
+        </w:rPr>
+        <w:t xml:space="preserve">Technical Stack </w:t>
+      </w:r>
+    </w:p>
+    <w:p>
+      <w:pPr>
+        <w:ind w:left="720"/>
+        <w:rPr>
+          <w:rFonts w:ascii="Times New Roman" w:hAnsi="Times New Roman" w:cs="Times New Roman"/>
+        </w:rPr>
+      </w:pPr>
+      <w:r>
+        <w:rPr>
+          <w:rFonts w:ascii="Times New Roman" w:hAnsi="Times New Roman" w:cs="Times New Roman"/>
+        </w:rPr>
+        <w:t>The following technology shall be used to develop and run this project for the customer:</w:t>
+      </w:r>
+    </w:p>
+    <w:p>
+      <w:pPr>
+        <w:pStyle w:val="ListParagraph"/>
+        <w:numPr>
+          <w:ilvl w:val="1"/>
+          <w:numId w:val="2"/>
+        </w:numPr>
+        <w:rPr>
+          <w:rFonts w:ascii="Times New Roman" w:hAnsi="Times New Roman" w:cs="Times New Roman"/>
+        </w:rPr>
+      </w:pPr>
+      <w:r>
+        <w:rPr>
+          <w:rFonts w:ascii="Times New Roman" w:hAnsi="Times New Roman" w:cs="Times New Roman"/>
+        </w:rPr>
+        <w:t>Django CMS</w:t>
+      </w:r>
+    </w:p>
+    <w:p>
+      <w:pPr>
+        <w:ind w:left="1080"/>
+        <w:rPr>
+          <w:rFonts w:ascii="Times New Roman" w:hAnsi="Times New Roman" w:cs="Times New Roman"/>
+        </w:rPr>
+      </w:pPr>
+      <w:r>
+        <w:rPr>
+          <w:rFonts w:ascii="Times New Roman" w:hAnsi="Times New Roman" w:cs="Times New Roman"/>
+        </w:rPr>
+        <w:t xml:space="preserve">The Django CMS is a powerful development tool used to create web applications from scratch. We chose to use Django for several reasons. </w:t>
+      </w:r>
+    </w:p>
+    <w:p>
+      <w:pPr>
+        <w:ind w:left="1080"/>
+        <w:rPr>
+          <w:rFonts w:ascii="Times New Roman" w:hAnsi="Times New Roman" w:cs="Times New Roman"/>
+        </w:rPr>
+      </w:pPr>
+      <w:r>
+        <w:rPr>
+          <w:rFonts w:ascii="Times New Roman" w:hAnsi="Times New Roman" w:cs="Times New Roman"/>
+        </w:rPr>
+        <w:t xml:space="preserve">Reason #1: </w:t>
+      </w:r>
+    </w:p>
+    <w:p>
+      <w:pPr>
+        <w:ind w:left="1080"/>
+        <w:rPr>
+          <w:rFonts w:ascii="Times New Roman" w:hAnsi="Times New Roman" w:cs="Times New Roman"/>
+        </w:rPr>
+      </w:pPr>
+      <w:r>
+        <w:rPr>
+          <w:rFonts w:ascii="Times New Roman" w:hAnsi="Times New Roman" w:cs="Times New Roman"/>
+        </w:rPr>
+        <w:t xml:space="preserve">It is </w:t>
+      </w:r>
+      <w:r>
+        <w:rPr>
+          <w:rFonts w:ascii="Times New Roman" w:hAnsi="Times New Roman" w:cs="Times New Roman"/>
+        </w:rPr>
+        <w:t>an</w:t>
+      </w:r>
+      <w:r>
+        <w:rPr>
+          <w:rFonts w:ascii="Times New Roman" w:hAnsi="Times New Roman" w:cs="Times New Roman"/>
+        </w:rPr>
+        <w:t xml:space="preserve"> </w:t>
+      </w:r>
+      <w:r>
+        <w:rPr>
+          <w:rFonts w:ascii="Times New Roman" w:hAnsi="Times New Roman" w:cs="Times New Roman"/>
+        </w:rPr>
+        <w:t>open-source</w:t>
+      </w:r>
+      <w:r>
+        <w:rPr>
+          <w:rFonts w:ascii="Times New Roman" w:hAnsi="Times New Roman" w:cs="Times New Roman"/>
+        </w:rPr>
+        <w:t xml:space="preserve"> project that features frequent updates and fixes to security vulnerabilities. </w:t>
+      </w:r>
+      <w:r>
+        <w:rPr>
+          <w:rFonts w:ascii="Times New Roman" w:hAnsi="Times New Roman" w:cs="Times New Roman"/>
+        </w:rPr>
+        <w:t xml:space="preserve">This makes patches from a system administrative viewpoint to be extremely streamlined, and it helps to ensure that the customer will not have to worry as much about hacking attempts from outdated and vulnerable software. </w:t>
+      </w:r>
+    </w:p>
+    <w:p>
+      <w:pPr>
+        <w:ind w:left="1080"/>
+        <w:rPr>
+          <w:rFonts w:ascii="Times New Roman" w:hAnsi="Times New Roman" w:cs="Times New Roman"/>
+        </w:rPr>
+      </w:pPr>
+      <w:r>
+        <w:rPr>
+          <w:rFonts w:ascii="Times New Roman" w:hAnsi="Times New Roman" w:cs="Times New Roman"/>
+        </w:rPr>
+        <w:t xml:space="preserve">Reason #2: </w:t>
+      </w:r>
+    </w:p>
+    <w:p>
+      <w:pPr>
+        <w:ind w:left="1080"/>
+        <w:rPr>
+          <w:rFonts w:ascii="Times New Roman" w:hAnsi="Times New Roman" w:cs="Times New Roman"/>
+        </w:rPr>
+      </w:pPr>
+      <w:r>
+        <w:rPr>
+          <w:rFonts w:ascii="Times New Roman" w:hAnsi="Times New Roman" w:cs="Times New Roman"/>
+        </w:rPr>
+        <w:t>The Django software features a powerful administrative area for the customer built-in and ready to deploy. The developer can then tailor the design of the administrative area to the needs of the customers.</w:t>
+      </w:r>
+    </w:p>
+    <w:p>
+      <w:pPr>
+        <w:ind w:left="1080"/>
+        <w:rPr>
+          <w:rFonts w:ascii="Times New Roman" w:hAnsi="Times New Roman" w:cs="Times New Roman"/>
+        </w:rPr>
+      </w:pPr>
+      <w:r>
+        <w:rPr>
+          <w:rFonts w:ascii="Times New Roman" w:hAnsi="Times New Roman" w:cs="Times New Roman"/>
+        </w:rPr>
+        <w:lastRenderedPageBreak/>
+        <w:t xml:space="preserve">Reason #3: </w:t>
+      </w:r>
+    </w:p>
+    <w:p>
+      <w:pPr>
+        <w:ind w:left="1080"/>
+        <w:rPr>
+          <w:rFonts w:ascii="Times New Roman" w:hAnsi="Times New Roman" w:cs="Times New Roman"/>
+        </w:rPr>
+      </w:pPr>
+      <w:r>
+        <w:rPr>
+          <w:rFonts w:ascii="Times New Roman" w:hAnsi="Times New Roman" w:cs="Times New Roman"/>
+        </w:rPr>
+        <w:t xml:space="preserve">The developer of the project has familiarity with the Python programming language. In addition, hosting services, such as Amazon AWS, support and provide inexpensive hosting solutions for the customer. </w:t>
+      </w:r>
+    </w:p>
+    <w:p>
+      <w:pPr>
+        <w:rPr>
+          <w:rFonts w:ascii="Times New Roman" w:hAnsi="Times New Roman" w:cs="Times New Roman"/>
+        </w:rPr>
+      </w:pPr>
+    </w:p>
+    <w:p>
+      <w:pPr>
+        <w:ind w:left="360"/>
+        <w:rPr>
+          <w:rFonts w:ascii="Times New Roman" w:hAnsi="Times New Roman" w:cs="Times New Roman"/>
+        </w:rPr>
+      </w:pPr>
     </w:p>
     <w:sectPr>
-      <w:footerReference w:type="default" r:id="rId8"/>
+      <w:footerReference w:type="default" r:id="rId9"/>
       <w:pgSz w:w="12240" w:h="15840"/>
       <w:pgMar w:top="1440" w:right="1440" w:bottom="1440" w:left="1440" w:header="720" w:footer="720" w:gutter="0"/>
       <w:pgBorders w:offsetFrom="page">
@@ -421,6 +785,7 @@
         <w:docPartUnique/>
       </w:docPartObj>
     </w:sdtPr>
+    <w:sdtEndPr/>
     <w:sdtContent>
       <w:p>
         <w:pPr>
@@ -686,6 +1051,219 @@
     </w:p>
   </w:footnote>
 </w:footnotes>
+</file>
+
+<file path=word/numbering.xml><?xml version="1.0" encoding="utf-8"?>
+<w:numbering xmlns:wpc="http://schemas.microsoft.com/office/word/2010/wordprocessingCanvas" xmlns:cx="http://schemas.microsoft.com/office/drawing/2014/chartex" xmlns:cx1="http://schemas.microsoft.com/office/drawing/2015/9/8/chartex" xmlns:cx2="http://schemas.microsoft.com/office/drawing/2015/10/21/chartex" xmlns:cx3="http://schemas.microsoft.com/office/drawing/2016/5/9/chartex" xmlns:cx4="http://schemas.microsoft.com/office/drawing/2016/5/10/chartex" xmlns:cx5="http://schemas.microsoft.com/office/drawing/2016/5/11/chartex" xmlns:cx6="http://schemas.microsoft.com/office/drawing/2016/5/12/chartex" xmlns:cx7="http://schemas.microsoft.com/office/drawing/2016/5/13/chartex" xmlns:cx8="http://schemas.microsoft.com/office/drawing/2016/5/14/chartex" xmlns:mc="http://schemas.openxmlformats.org/markup-compatibility/2006" xmlns:aink="http://schemas.microsoft.com/office/drawing/2016/ink" xmlns:am3d="http://schemas.microsoft.com/office/drawing/2017/model3d" xmlns:o="urn:schemas-microsoft-com:office:office" xmlns:r="http://schemas.openxmlformats.org/officeDocument/2006/relationships" xmlns:m="http://schemas.openxmlformats.org/officeDocument/2006/math" xmlns:v="urn:schemas-microsoft-com:vml" xmlns:wp14="http://schemas.microsoft.com/office/word/2010/wordprocessingDrawing" xmlns:wp="http://schemas.openxmlformats.org/drawingml/2006/wordprocessingDrawing" xmlns:w10="urn:schemas-microsoft-com:office:word" xmlns:w="http://schemas.openxmlformats.org/wordprocessingml/2006/main" xmlns:w14="http://schemas.microsoft.com/office/word/2010/wordml" xmlns:w15="http://schemas.microsoft.com/office/word/2012/wordml" xmlns:w16cex="http://schemas.microsoft.com/office/word/2018/wordml/cex" xmlns:w16cid="http://schemas.microsoft.com/office/word/2016/wordml/cid" xmlns:w16="http://schemas.microsoft.com/office/word/2018/wordml" xmlns:w16sdtdh="http://schemas.microsoft.com/office/word/2020/wordml/sdtdatahash" xmlns:w16se="http://schemas.microsoft.com/office/word/2015/wordml/symex" xmlns:wpg="http://schemas.microsoft.com/office/word/2010/wordprocessingGroup" xmlns:wpi="http://schemas.microsoft.com/office/word/2010/wordprocessingInk" xmlns:wne="http://schemas.microsoft.com/office/word/2006/wordml" xmlns:wps="http://schemas.microsoft.com/office/word/2010/wordprocessingShape" mc:Ignorable="w14 w15 w16se w16cid w16 w16cex w16sdtdh wp14">
+  <w:abstractNum w:abstractNumId="0" w15:restartNumberingAfterBreak="0">
+    <w:nsid w:val="03BC6BFB"/>
+    <w:multiLevelType w:val="hybridMultilevel"/>
+    <w:tmpl w:val="308A68FE"/>
+    <w:lvl w:ilvl="0" w:tplc="E98E8552">
+      <w:start w:val="1"/>
+      <w:numFmt w:val="upperRoman"/>
+      <w:lvlText w:val="%1."/>
+      <w:lvlJc w:val="left"/>
+      <w:pPr>
+        <w:ind w:left="1080" w:hanging="720"/>
+      </w:pPr>
+      <w:rPr>
+        <w:rFonts w:hint="default"/>
+      </w:rPr>
+    </w:lvl>
+    <w:lvl w:ilvl="1" w:tplc="04090019" w:tentative="1">
+      <w:start w:val="1"/>
+      <w:numFmt w:val="lowerLetter"/>
+      <w:lvlText w:val="%2."/>
+      <w:lvlJc w:val="left"/>
+      <w:pPr>
+        <w:ind w:left="1440" w:hanging="360"/>
+      </w:pPr>
+    </w:lvl>
+    <w:lvl w:ilvl="2" w:tplc="0409001B" w:tentative="1">
+      <w:start w:val="1"/>
+      <w:numFmt w:val="lowerRoman"/>
+      <w:lvlText w:val="%3."/>
+      <w:lvlJc w:val="right"/>
+      <w:pPr>
+        <w:ind w:left="2160" w:hanging="180"/>
+      </w:pPr>
+    </w:lvl>
+    <w:lvl w:ilvl="3" w:tplc="0409000F" w:tentative="1">
+      <w:start w:val="1"/>
+      <w:numFmt w:val="decimal"/>
+      <w:lvlText w:val="%4."/>
+      <w:lvlJc w:val="left"/>
+      <w:pPr>
+        <w:ind w:left="2880" w:hanging="360"/>
+      </w:pPr>
+    </w:lvl>
+    <w:lvl w:ilvl="4" w:tplc="04090019" w:tentative="1">
+      <w:start w:val="1"/>
+      <w:numFmt w:val="lowerLetter"/>
+      <w:lvlText w:val="%5."/>
+      <w:lvlJc w:val="left"/>
+      <w:pPr>
+        <w:ind w:left="3600" w:hanging="360"/>
+      </w:pPr>
+    </w:lvl>
+    <w:lvl w:ilvl="5" w:tplc="0409001B" w:tentative="1">
+      <w:start w:val="1"/>
+      <w:numFmt w:val="lowerRoman"/>
+      <w:lvlText w:val="%6."/>
+      <w:lvlJc w:val="right"/>
+      <w:pPr>
+        <w:ind w:left="4320" w:hanging="180"/>
+      </w:pPr>
+    </w:lvl>
+    <w:lvl w:ilvl="6" w:tplc="0409000F" w:tentative="1">
+      <w:start w:val="1"/>
+      <w:numFmt w:val="decimal"/>
+      <w:lvlText w:val="%7."/>
+      <w:lvlJc w:val="left"/>
+      <w:pPr>
+        <w:ind w:left="5040" w:hanging="360"/>
+      </w:pPr>
+    </w:lvl>
+    <w:lvl w:ilvl="7" w:tplc="04090019" w:tentative="1">
+      <w:start w:val="1"/>
+      <w:numFmt w:val="lowerLetter"/>
+      <w:lvlText w:val="%8."/>
+      <w:lvlJc w:val="left"/>
+      <w:pPr>
+        <w:ind w:left="5760" w:hanging="360"/>
+      </w:pPr>
+    </w:lvl>
+    <w:lvl w:ilvl="8" w:tplc="0409001B" w:tentative="1">
+      <w:start w:val="1"/>
+      <w:numFmt w:val="lowerRoman"/>
+      <w:lvlText w:val="%9."/>
+      <w:lvlJc w:val="right"/>
+      <w:pPr>
+        <w:ind w:left="6480" w:hanging="180"/>
+      </w:pPr>
+    </w:lvl>
+  </w:abstractNum>
+  <w:abstractNum w:abstractNumId="1" w15:restartNumberingAfterBreak="0">
+    <w:nsid w:val="53E42A5D"/>
+    <w:multiLevelType w:val="hybridMultilevel"/>
+    <w:tmpl w:val="E22C6732"/>
+    <w:lvl w:ilvl="0" w:tplc="C36E00DA">
+      <w:start w:val="2"/>
+      <w:numFmt w:val="bullet"/>
+      <w:lvlText w:val="-"/>
+      <w:lvlJc w:val="left"/>
+      <w:pPr>
+        <w:ind w:left="720" w:hanging="360"/>
+      </w:pPr>
+      <w:rPr>
+        <w:rFonts w:ascii="Times New Roman" w:eastAsiaTheme="minorHAnsi" w:hAnsi="Times New Roman" w:cs="Times New Roman" w:hint="default"/>
+      </w:rPr>
+    </w:lvl>
+    <w:lvl w:ilvl="1" w:tplc="04090003">
+      <w:start w:val="1"/>
+      <w:numFmt w:val="bullet"/>
+      <w:lvlText w:val="o"/>
+      <w:lvlJc w:val="left"/>
+      <w:pPr>
+        <w:ind w:left="1440" w:hanging="360"/>
+      </w:pPr>
+      <w:rPr>
+        <w:rFonts w:ascii="Courier New" w:hAnsi="Courier New" w:cs="Courier New" w:hint="default"/>
+      </w:rPr>
+    </w:lvl>
+    <w:lvl w:ilvl="2" w:tplc="04090005" w:tentative="1">
+      <w:start w:val="1"/>
+      <w:numFmt w:val="bullet"/>
+      <w:lvlText w:val=""/>
+      <w:lvlJc w:val="left"/>
+      <w:pPr>
+        <w:ind w:left="2160" w:hanging="360"/>
+      </w:pPr>
+      <w:rPr>
+        <w:rFonts w:ascii="Wingdings" w:hAnsi="Wingdings" w:hint="default"/>
+      </w:rPr>
+    </w:lvl>
+    <w:lvl w:ilvl="3" w:tplc="04090001" w:tentative="1">
+      <w:start w:val="1"/>
+      <w:numFmt w:val="bullet"/>
+      <w:lvlText w:val=""/>
+      <w:lvlJc w:val="left"/>
+      <w:pPr>
+        <w:ind w:left="2880" w:hanging="360"/>
+      </w:pPr>
+      <w:rPr>
+        <w:rFonts w:ascii="Symbol" w:hAnsi="Symbol" w:hint="default"/>
+      </w:rPr>
+    </w:lvl>
+    <w:lvl w:ilvl="4" w:tplc="04090003" w:tentative="1">
+      <w:start w:val="1"/>
+      <w:numFmt w:val="bullet"/>
+      <w:lvlText w:val="o"/>
+      <w:lvlJc w:val="left"/>
+      <w:pPr>
+        <w:ind w:left="3600" w:hanging="360"/>
+      </w:pPr>
+      <w:rPr>
+        <w:rFonts w:ascii="Courier New" w:hAnsi="Courier New" w:cs="Courier New" w:hint="default"/>
+      </w:rPr>
+    </w:lvl>
+    <w:lvl w:ilvl="5" w:tplc="04090005" w:tentative="1">
+      <w:start w:val="1"/>
+      <w:numFmt w:val="bullet"/>
+      <w:lvlText w:val=""/>
+      <w:lvlJc w:val="left"/>
+      <w:pPr>
+        <w:ind w:left="4320" w:hanging="360"/>
+      </w:pPr>
+      <w:rPr>
+        <w:rFonts w:ascii="Wingdings" w:hAnsi="Wingdings" w:hint="default"/>
+      </w:rPr>
+    </w:lvl>
+    <w:lvl w:ilvl="6" w:tplc="04090001" w:tentative="1">
+      <w:start w:val="1"/>
+      <w:numFmt w:val="bullet"/>
+      <w:lvlText w:val=""/>
+      <w:lvlJc w:val="left"/>
+      <w:pPr>
+        <w:ind w:left="5040" w:hanging="360"/>
+      </w:pPr>
+      <w:rPr>
+        <w:rFonts w:ascii="Symbol" w:hAnsi="Symbol" w:hint="default"/>
+      </w:rPr>
+    </w:lvl>
+    <w:lvl w:ilvl="7" w:tplc="04090003" w:tentative="1">
+      <w:start w:val="1"/>
+      <w:numFmt w:val="bullet"/>
+      <w:lvlText w:val="o"/>
+      <w:lvlJc w:val="left"/>
+      <w:pPr>
+        <w:ind w:left="5760" w:hanging="360"/>
+      </w:pPr>
+      <w:rPr>
+        <w:rFonts w:ascii="Courier New" w:hAnsi="Courier New" w:cs="Courier New" w:hint="default"/>
+      </w:rPr>
+    </w:lvl>
+    <w:lvl w:ilvl="8" w:tplc="04090005" w:tentative="1">
+      <w:start w:val="1"/>
+      <w:numFmt w:val="bullet"/>
+      <w:lvlText w:val=""/>
+      <w:lvlJc w:val="left"/>
+      <w:pPr>
+        <w:ind w:left="6480" w:hanging="360"/>
+      </w:pPr>
+      <w:rPr>
+        <w:rFonts w:ascii="Wingdings" w:hAnsi="Wingdings" w:hint="default"/>
+      </w:rPr>
+    </w:lvl>
+  </w:abstractNum>
+  <w:num w:numId="1">
+    <w:abstractNumId w:val="0"/>
+  </w:num>
+  <w:num w:numId="2">
+    <w:abstractNumId w:val="1"/>
+  </w:num>
+</w:numbering>
 </file>
 
 <file path=word/styles.xml><?xml version="1.0" encoding="utf-8"?>
@@ -1296,6 +1874,17 @@
       <w:u w:val="single"/>
     </w:rPr>
   </w:style>
+  <w:style w:type="paragraph" w:styleId="ListParagraph">
+    <w:name w:val="List Paragraph"/>
+    <w:basedOn w:val="Normal"/>
+    <w:uiPriority w:val="34"/>
+    <w:qFormat/>
+    <w:rsid w:val="00CF40A9"/>
+    <w:pPr>
+      <w:ind w:left="720"/>
+      <w:contextualSpacing/>
+    </w:pPr>
+  </w:style>
 </w:styles>
 </file>
 

</xml_diff>

<commit_message>
Documentation overhaul part 1
</commit_message>
<xml_diff>
--- a/is412project/documentation/System Analysis Documentation.docx
+++ b/is412project/documentation/System Analysis Documentation.docx
@@ -243,13 +243,13 @@
           <w:r>
             <w:fldChar w:fldCharType="separate"/>
           </w:r>
-          <w:hyperlink w:anchor="_Toc89225075" w:history="1">
+          <w:hyperlink w:anchor="_Toc89315509" w:history="1">
             <w:r>
               <w:rPr>
                 <w:rStyle w:val="Hyperlink"/>
                 <w:noProof/>
               </w:rPr>
-              <w:t>Synopsis</w:t>
+              <w:t>Project Overview</w:t>
             </w:r>
             <w:r>
               <w:rPr>
@@ -270,7 +270,7 @@
                 <w:noProof/>
                 <w:webHidden/>
               </w:rPr>
-              <w:instrText xml:space="preserve"> PAGEREF _Toc89225075 \h </w:instrText>
+              <w:instrText xml:space="preserve"> PAGEREF _Toc89315509 \h </w:instrText>
             </w:r>
             <w:r>
               <w:rPr>
@@ -302,6 +302,75 @@
           </w:hyperlink>
         </w:p>
         <w:p>
+          <w:pPr>
+            <w:pStyle w:val="TOC1"/>
+            <w:tabs>
+              <w:tab w:val="right" w:leader="dot" w:pos="9350"/>
+            </w:tabs>
+            <w:rPr>
+              <w:rFonts w:eastAsiaTheme="minorEastAsia"/>
+              <w:noProof/>
+            </w:rPr>
+          </w:pPr>
+          <w:hyperlink w:anchor="_Toc89315510" w:history="1">
+            <w:r>
+              <w:rPr>
+                <w:rStyle w:val="Hyperlink"/>
+                <w:noProof/>
+              </w:rPr>
+              <w:t>Use Case Diagram</w:t>
+            </w:r>
+            <w:r>
+              <w:rPr>
+                <w:noProof/>
+                <w:webHidden/>
+              </w:rPr>
+              <w:tab/>
+            </w:r>
+            <w:r>
+              <w:rPr>
+                <w:noProof/>
+                <w:webHidden/>
+              </w:rPr>
+              <w:fldChar w:fldCharType="begin"/>
+            </w:r>
+            <w:r>
+              <w:rPr>
+                <w:noProof/>
+                <w:webHidden/>
+              </w:rPr>
+              <w:instrText xml:space="preserve"> PAGEREF _Toc89315510 \h </w:instrText>
+            </w:r>
+            <w:r>
+              <w:rPr>
+                <w:noProof/>
+                <w:webHidden/>
+              </w:rPr>
+            </w:r>
+            <w:r>
+              <w:rPr>
+                <w:noProof/>
+                <w:webHidden/>
+              </w:rPr>
+              <w:fldChar w:fldCharType="separate"/>
+            </w:r>
+            <w:r>
+              <w:rPr>
+                <w:noProof/>
+                <w:webHidden/>
+              </w:rPr>
+              <w:t>5</w:t>
+            </w:r>
+            <w:r>
+              <w:rPr>
+                <w:noProof/>
+                <w:webHidden/>
+              </w:rPr>
+              <w:fldChar w:fldCharType="end"/>
+            </w:r>
+          </w:hyperlink>
+        </w:p>
+        <w:p>
           <w:r>
             <w:rPr>
               <w:b/>
@@ -336,10 +405,10 @@
       <w:pPr>
         <w:pStyle w:val="Heading1"/>
       </w:pPr>
-      <w:bookmarkStart w:id="0" w:name="_Toc89225075"/>
+      <w:bookmarkStart w:id="0" w:name="_Toc89315509"/>
       <w:r>
         <w:lastRenderedPageBreak/>
-        <w:t>Synopsis</w:t>
+        <w:t>Project Overview</w:t>
       </w:r>
       <w:bookmarkEnd w:id="0"/>
       <w:r>
@@ -386,13 +455,143 @@
         <w:rPr>
           <w:rFonts w:ascii="Times New Roman" w:hAnsi="Times New Roman" w:cs="Times New Roman"/>
         </w:rPr>
-        <w:t xml:space="preserve">My name is Austin Gomez, and I am the software architect and system analyst for this project. In this project, we were tasked with creating a project for </w:t>
+        <w:t xml:space="preserve">This project was spearhead by Austin C. Gomez. Austin is a Senior at the University of Alabama in Huntsville (UAH). He is currently studying and anticipating earning </w:t>
+      </w:r>
+      <w:r>
+        <w:rPr>
+          <w:rFonts w:ascii="Times New Roman" w:hAnsi="Times New Roman" w:cs="Times New Roman"/>
+        </w:rPr>
+        <w:t>a</w:t>
+      </w:r>
+      <w:r>
+        <w:rPr>
+          <w:rFonts w:ascii="Times New Roman" w:hAnsi="Times New Roman" w:cs="Times New Roman"/>
+        </w:rPr>
+        <w:t xml:space="preserve"> Bachelor of Science in Business Administration in Information Systems /w a concentration in Cyber Security. </w:t>
+      </w:r>
+    </w:p>
+    <w:p>
+      <w:pPr>
+        <w:ind w:left="360"/>
+        <w:rPr>
+          <w:rFonts w:ascii="Times New Roman" w:hAnsi="Times New Roman" w:cs="Times New Roman"/>
+        </w:rPr>
+      </w:pPr>
+      <w:r>
+        <w:rPr>
+          <w:rFonts w:ascii="Times New Roman" w:hAnsi="Times New Roman" w:cs="Times New Roman"/>
+        </w:rPr>
+        <w:t xml:space="preserve">Austin </w:t>
+      </w:r>
+      <w:r>
+        <w:rPr>
+          <w:rFonts w:ascii="Times New Roman" w:hAnsi="Times New Roman" w:cs="Times New Roman"/>
+        </w:rPr>
+        <w:t xml:space="preserve">decided to create a full system analysis and software development project for a fictional company that is given the name of ‘North Alabama Souvenirs and Gifts’. In this project, Austin was tasked with creating an industry level system analysis of the project at scope. Furthermore, he also had to use his skills in software development, cyber security, and software configuration </w:t>
       </w:r>
       <w:proofErr w:type="gramStart"/>
       <w:r>
         <w:rPr>
           <w:rFonts w:ascii="Times New Roman" w:hAnsi="Times New Roman" w:cs="Times New Roman"/>
         </w:rPr>
+        <w:t>in order to</w:t>
+      </w:r>
+      <w:proofErr w:type="gramEnd"/>
+      <w:r>
+        <w:rPr>
+          <w:rFonts w:ascii="Times New Roman" w:hAnsi="Times New Roman" w:cs="Times New Roman"/>
+        </w:rPr>
+        <w:t xml:space="preserve"> complete the project. </w:t>
+      </w:r>
+    </w:p>
+    <w:p>
+      <w:pPr>
+        <w:ind w:left="360"/>
+        <w:rPr>
+          <w:rFonts w:ascii="Times New Roman" w:hAnsi="Times New Roman" w:cs="Times New Roman"/>
+        </w:rPr>
+      </w:pPr>
+      <w:r>
+        <w:rPr>
+          <w:rFonts w:ascii="Times New Roman" w:hAnsi="Times New Roman" w:cs="Times New Roman"/>
+        </w:rPr>
+        <w:t xml:space="preserve">In the fictional company namely called ‘North Alabama Souvenirs and Gifts’, we theorize that the business is a small and family-owned business with a physical storefront in South Huntsville. Moreover, this company wants to step into the world of ecommerce due to a decline in storefront sales. </w:t>
+      </w:r>
+      <w:r>
+        <w:rPr>
+          <w:rFonts w:ascii="Times New Roman" w:hAnsi="Times New Roman" w:cs="Times New Roman"/>
+        </w:rPr>
+        <w:t xml:space="preserve">As a small company, the client is worried if it can afford the fees that an established ecommerce platform might incur such Amazon Marketplace. </w:t>
+      </w:r>
+      <w:r>
+        <w:rPr>
+          <w:rFonts w:ascii="Times New Roman" w:hAnsi="Times New Roman" w:cs="Times New Roman"/>
+        </w:rPr>
+        <w:t>The</w:t>
+      </w:r>
+      <w:r>
+        <w:rPr>
+          <w:rFonts w:ascii="Times New Roman" w:hAnsi="Times New Roman" w:cs="Times New Roman"/>
+        </w:rPr>
+        <w:t xml:space="preserve"> company would ask for </w:t>
+      </w:r>
+      <w:r>
+        <w:rPr>
+          <w:rFonts w:ascii="Times New Roman" w:hAnsi="Times New Roman" w:cs="Times New Roman"/>
+        </w:rPr>
+        <w:t>a small ecommerce project that can be easily managed and run</w:t>
+      </w:r>
+      <w:r>
+        <w:rPr>
+          <w:rFonts w:ascii="Times New Roman" w:hAnsi="Times New Roman" w:cs="Times New Roman"/>
+        </w:rPr>
+        <w:t xml:space="preserve"> by the owner and fellow staff members. </w:t>
+      </w:r>
+    </w:p>
+    <w:p>
+      <w:pPr>
+        <w:ind w:left="360"/>
+        <w:rPr>
+          <w:rFonts w:ascii="Times New Roman" w:hAnsi="Times New Roman" w:cs="Times New Roman"/>
+        </w:rPr>
+      </w:pPr>
+      <w:r>
+        <w:rPr>
+          <w:rFonts w:ascii="Times New Roman" w:hAnsi="Times New Roman" w:cs="Times New Roman"/>
+        </w:rPr>
+        <w:t xml:space="preserve">The idea behind the ecommerce site is so that the customer can easily access it and add items to the inventory along with creating sales, giveaways, and managing giveaways. Using an existing platform such as Amazon Marketplace or </w:t>
+      </w:r>
+      <w:proofErr w:type="spellStart"/>
+      <w:r>
+        <w:rPr>
+          <w:rFonts w:ascii="Times New Roman" w:hAnsi="Times New Roman" w:cs="Times New Roman"/>
+        </w:rPr>
+        <w:t>Wix</w:t>
+      </w:r>
+      <w:proofErr w:type="spellEnd"/>
+      <w:r>
+        <w:rPr>
+          <w:rFonts w:ascii="Times New Roman" w:hAnsi="Times New Roman" w:cs="Times New Roman"/>
+        </w:rPr>
+        <w:t xml:space="preserve"> would incur fees that the small business could not afford. Moreover, the customer would need </w:t>
+      </w:r>
+      <w:r>
+        <w:rPr>
+          <w:rFonts w:ascii="Times New Roman" w:hAnsi="Times New Roman" w:cs="Times New Roman"/>
+        </w:rPr>
+        <w:t>a</w:t>
+      </w:r>
+      <w:r>
+        <w:rPr>
+          <w:rFonts w:ascii="Times New Roman" w:hAnsi="Times New Roman" w:cs="Times New Roman"/>
+        </w:rPr>
+        <w:t xml:space="preserve"> simple ecommerce project that they can pay </w:t>
+      </w:r>
+      <w:proofErr w:type="gramStart"/>
+      <w:r>
+        <w:rPr>
+          <w:rFonts w:ascii="Times New Roman" w:hAnsi="Times New Roman" w:cs="Times New Roman"/>
+        </w:rPr>
         <w:t>an</w:t>
       </w:r>
       <w:proofErr w:type="gramEnd"/>
@@ -400,55 +599,7 @@
         <w:rPr>
           <w:rFonts w:ascii="Times New Roman" w:hAnsi="Times New Roman" w:cs="Times New Roman"/>
         </w:rPr>
-        <w:t xml:space="preserve"> fictional company called ‘North Alabama Souvenirs and Gifts. This company would want to go into the ecommerce market. As a small company, the client is worried if it can afford the fees that an established ecommerce platform might incur such Amazon Marketplace. Thus, the company would ask for </w:t>
-      </w:r>
-      <w:r>
-        <w:rPr>
-          <w:rFonts w:ascii="Times New Roman" w:hAnsi="Times New Roman" w:cs="Times New Roman"/>
-        </w:rPr>
-        <w:t>a small ecommerce project that can be easily managed and run</w:t>
-      </w:r>
-    </w:p>
-    <w:p>
-      <w:pPr>
-        <w:ind w:left="360"/>
-        <w:rPr>
-          <w:rFonts w:ascii="Times New Roman" w:hAnsi="Times New Roman" w:cs="Times New Roman"/>
-        </w:rPr>
-      </w:pPr>
-      <w:r>
-        <w:rPr>
-          <w:rFonts w:ascii="Times New Roman" w:hAnsi="Times New Roman" w:cs="Times New Roman"/>
-        </w:rPr>
-        <w:t xml:space="preserve">The idea behind the ecommerce site is so that the customer can easily access it and add items to the inventory along with creating sales, giveaways, and managing giveaways. Using an existing platform such as Amazon Marketplace or </w:t>
-      </w:r>
-      <w:proofErr w:type="spellStart"/>
-      <w:r>
-        <w:rPr>
-          <w:rFonts w:ascii="Times New Roman" w:hAnsi="Times New Roman" w:cs="Times New Roman"/>
-        </w:rPr>
-        <w:t>Wix</w:t>
-      </w:r>
-      <w:proofErr w:type="spellEnd"/>
-      <w:r>
-        <w:rPr>
-          <w:rFonts w:ascii="Times New Roman" w:hAnsi="Times New Roman" w:cs="Times New Roman"/>
-        </w:rPr>
-        <w:t xml:space="preserve"> would incur fees that the small business could not afford. Moreover, the customer would need </w:t>
-      </w:r>
-      <w:proofErr w:type="gramStart"/>
-      <w:r>
-        <w:rPr>
-          <w:rFonts w:ascii="Times New Roman" w:hAnsi="Times New Roman" w:cs="Times New Roman"/>
-        </w:rPr>
-        <w:t>an</w:t>
-      </w:r>
-      <w:proofErr w:type="gramEnd"/>
-      <w:r>
-        <w:rPr>
-          <w:rFonts w:ascii="Times New Roman" w:hAnsi="Times New Roman" w:cs="Times New Roman"/>
-        </w:rPr>
-        <w:t xml:space="preserve"> simple ecommerce project that they can pay an monthly fee to a webhost for.  </w:t>
+        <w:t xml:space="preserve"> monthly fee to a webhost for.  </w:t>
       </w:r>
     </w:p>
     <w:p>
@@ -628,6 +779,7 @@
         <w:rPr>
           <w:rFonts w:ascii="Times New Roman" w:hAnsi="Times New Roman" w:cs="Times New Roman"/>
         </w:rPr>
+        <w:lastRenderedPageBreak/>
         <w:t xml:space="preserve">It is </w:t>
       </w:r>
       <w:r>
@@ -700,22 +852,360 @@
         <w:rPr>
           <w:rFonts w:ascii="Times New Roman" w:hAnsi="Times New Roman" w:cs="Times New Roman"/>
         </w:rPr>
+        <w:t xml:space="preserve">Reason #3: </w:t>
+      </w:r>
+    </w:p>
+    <w:p>
+      <w:pPr>
+        <w:ind w:left="1080"/>
+        <w:rPr>
+          <w:rFonts w:ascii="Times New Roman" w:hAnsi="Times New Roman" w:cs="Times New Roman"/>
+        </w:rPr>
+      </w:pPr>
+      <w:r>
+        <w:rPr>
+          <w:rFonts w:ascii="Times New Roman" w:hAnsi="Times New Roman" w:cs="Times New Roman"/>
+        </w:rPr>
+        <w:t xml:space="preserve">The developer of the project has familiarity with the Python programming language. In addition, hosting services, such as Amazon AWS, support and provide inexpensive hosting solutions for the customer. </w:t>
+      </w:r>
+    </w:p>
+    <w:p>
+      <w:pPr>
+        <w:ind w:left="1080"/>
+        <w:rPr>
+          <w:rFonts w:ascii="Times New Roman" w:hAnsi="Times New Roman" w:cs="Times New Roman"/>
+        </w:rPr>
+      </w:pPr>
+    </w:p>
+    <w:p>
+      <w:pPr>
+        <w:rPr>
+          <w:rFonts w:ascii="Times New Roman" w:hAnsi="Times New Roman" w:cs="Times New Roman"/>
+          <w:b/>
+          <w:bCs/>
+        </w:rPr>
+      </w:pPr>
+      <w:r>
+        <w:rPr>
+          <w:rFonts w:ascii="Times New Roman" w:hAnsi="Times New Roman" w:cs="Times New Roman"/>
+          <w:b/>
+          <w:bCs/>
+        </w:rPr>
+        <w:t xml:space="preserve">VII. Deployment </w:t>
+      </w:r>
+    </w:p>
+    <w:p>
+      <w:pPr>
+        <w:ind w:left="720"/>
+        <w:rPr>
+          <w:rFonts w:ascii="Times New Roman" w:hAnsi="Times New Roman" w:cs="Times New Roman"/>
+        </w:rPr>
+      </w:pPr>
+      <w:r>
+        <w:rPr>
+          <w:rFonts w:ascii="Times New Roman" w:hAnsi="Times New Roman" w:cs="Times New Roman"/>
+        </w:rPr>
+        <w:t>The development team plans to use the service, PythonAnywhere, to host the ecommerce platform for the customer. For the sake of the semester project, we will be using the ‘free tier’. However, if this project was to g</w:t>
+      </w:r>
+      <w:r>
+        <w:rPr>
+          <w:rFonts w:ascii="Times New Roman" w:hAnsi="Times New Roman" w:cs="Times New Roman"/>
+        </w:rPr>
+        <w:t xml:space="preserve">o ‘live’ for an actual customer then we would recommend the ‘$12’ tier. The reasons that we chose to use PythonAnywhere as opposed to AWS are detailed below: </w:t>
+      </w:r>
+    </w:p>
+    <w:p>
+      <w:pPr>
+        <w:pStyle w:val="ListParagraph"/>
+        <w:numPr>
+          <w:ilvl w:val="1"/>
+          <w:numId w:val="2"/>
+        </w:numPr>
+        <w:rPr>
+          <w:rFonts w:ascii="Times New Roman" w:hAnsi="Times New Roman" w:cs="Times New Roman"/>
+        </w:rPr>
+      </w:pPr>
+      <w:r>
+        <w:rPr>
+          <w:rFonts w:ascii="Times New Roman" w:hAnsi="Times New Roman" w:cs="Times New Roman"/>
+        </w:rPr>
+        <w:t>Low Cost.</w:t>
+      </w:r>
+    </w:p>
+    <w:p>
+      <w:pPr>
+        <w:pStyle w:val="ListParagraph"/>
+        <w:numPr>
+          <w:ilvl w:val="1"/>
+          <w:numId w:val="2"/>
+        </w:numPr>
+        <w:rPr>
+          <w:rFonts w:ascii="Times New Roman" w:hAnsi="Times New Roman" w:cs="Times New Roman"/>
+        </w:rPr>
+      </w:pPr>
+      <w:r>
+        <w:rPr>
+          <w:rFonts w:ascii="Times New Roman" w:hAnsi="Times New Roman" w:cs="Times New Roman"/>
+        </w:rPr>
+        <w:t>Dedicated Server Technical Support for Python Projects.</w:t>
+      </w:r>
+    </w:p>
+    <w:p>
+      <w:pPr>
+        <w:pStyle w:val="ListParagraph"/>
+        <w:numPr>
+          <w:ilvl w:val="1"/>
+          <w:numId w:val="2"/>
+        </w:numPr>
+        <w:rPr>
+          <w:rFonts w:ascii="Times New Roman" w:hAnsi="Times New Roman" w:cs="Times New Roman"/>
+        </w:rPr>
+      </w:pPr>
+      <w:r>
+        <w:rPr>
+          <w:rFonts w:ascii="Times New Roman" w:hAnsi="Times New Roman" w:cs="Times New Roman"/>
+        </w:rPr>
+        <w:t xml:space="preserve">Ease of use for system administration support. </w:t>
+      </w:r>
+    </w:p>
+    <w:p>
+      <w:pPr>
+        <w:ind w:left="720"/>
+        <w:rPr>
+          <w:rFonts w:ascii="Times New Roman" w:hAnsi="Times New Roman" w:cs="Times New Roman"/>
+        </w:rPr>
+      </w:pPr>
+      <w:r>
+        <w:rPr>
+          <w:rFonts w:ascii="Times New Roman" w:hAnsi="Times New Roman" w:cs="Times New Roman"/>
+        </w:rPr>
+        <w:t>All</w:t>
+      </w:r>
+      <w:r>
+        <w:rPr>
+          <w:rFonts w:ascii="Times New Roman" w:hAnsi="Times New Roman" w:cs="Times New Roman"/>
+        </w:rPr>
+        <w:t xml:space="preserve"> the source code and relevant documentation will be under Version Control will be available in a Github page at the link listed below. For the sake of the semester project, the final project source code will be open source. </w:t>
+      </w:r>
+      <w:r>
+        <w:rPr>
+          <w:rFonts w:ascii="Times New Roman" w:hAnsi="Times New Roman" w:cs="Times New Roman"/>
+        </w:rPr>
+        <w:t xml:space="preserve">We use ‘Git’ as our version control measures due to the popularity and helpful resources for it. In addition, we use Github due to it being one of the top platforms for version control management and the overall security that the company provides to its software project. </w:t>
+      </w:r>
+    </w:p>
+    <w:p>
+      <w:pPr>
+        <w:ind w:left="720"/>
+        <w:rPr>
+          <w:rFonts w:ascii="Times New Roman" w:hAnsi="Times New Roman" w:cs="Times New Roman"/>
+          <w:b/>
+          <w:bCs/>
+        </w:rPr>
+      </w:pPr>
+      <w:r>
+        <w:rPr>
+          <w:rFonts w:ascii="Times New Roman" w:hAnsi="Times New Roman" w:cs="Times New Roman"/>
+          <w:b/>
+          <w:bCs/>
+        </w:rPr>
+        <w:t xml:space="preserve">Source Code: </w:t>
+      </w:r>
+    </w:p>
+    <w:p>
+      <w:pPr>
+        <w:ind w:left="720"/>
+        <w:rPr>
+          <w:rFonts w:ascii="Times New Roman" w:hAnsi="Times New Roman" w:cs="Times New Roman"/>
+        </w:rPr>
+      </w:pPr>
+      <w:hyperlink r:id="rId9" w:history="1">
+        <w:r>
+          <w:rPr>
+            <w:rStyle w:val="Hyperlink"/>
+            <w:rFonts w:ascii="Times New Roman" w:hAnsi="Times New Roman" w:cs="Times New Roman"/>
+          </w:rPr>
+          <w:t>https://github.com/AustinCGomez/UAH-IS412-FInal-Project</w:t>
+        </w:r>
+      </w:hyperlink>
+      <w:r>
+        <w:rPr>
+          <w:rFonts w:ascii="Times New Roman" w:hAnsi="Times New Roman" w:cs="Times New Roman"/>
+        </w:rPr>
+        <w:t xml:space="preserve"> </w:t>
+      </w:r>
+      <w:r>
+        <w:rPr>
+          <w:rFonts w:ascii="Times New Roman" w:hAnsi="Times New Roman" w:cs="Times New Roman"/>
+        </w:rPr>
+        <w:br w:type="page"/>
+      </w:r>
+    </w:p>
+    <w:p>
+      <w:pPr>
+        <w:pStyle w:val="Heading1"/>
+      </w:pPr>
+      <w:bookmarkStart w:id="1" w:name="_Toc89315510"/>
+      <w:r>
         <w:lastRenderedPageBreak/>
-        <w:t xml:space="preserve">Reason #3: </w:t>
-      </w:r>
-    </w:p>
-    <w:p>
-      <w:pPr>
-        <w:ind w:left="1080"/>
-        <w:rPr>
-          <w:rFonts w:ascii="Times New Roman" w:hAnsi="Times New Roman" w:cs="Times New Roman"/>
-        </w:rPr>
-      </w:pPr>
-      <w:r>
-        <w:rPr>
-          <w:rFonts w:ascii="Times New Roman" w:hAnsi="Times New Roman" w:cs="Times New Roman"/>
-        </w:rPr>
-        <w:t xml:space="preserve">The developer of the project has familiarity with the Python programming language. In addition, hosting services, such as Amazon AWS, support and provide inexpensive hosting solutions for the customer. </w:t>
+        <w:t>Use Case Diagram</w:t>
+      </w:r>
+      <w:bookmarkEnd w:id="1"/>
+      <w:r>
+        <w:t xml:space="preserve"> </w:t>
+      </w:r>
+    </w:p>
+    <w:p/>
+    <w:p>
+      <w:r>
+        <w:t xml:space="preserve">Our use case diagram helps to illustrate how we envision the application to run in the long run. We have two actors in this use-case diagram. The first actor is the ‘Site Customer’. These individuals are potential customers that have come across the website. These type of users will be able to do the following: </w:t>
+      </w:r>
+    </w:p>
+    <w:p>
+      <w:pPr>
+        <w:pStyle w:val="ListParagraph"/>
+        <w:numPr>
+          <w:ilvl w:val="0"/>
+          <w:numId w:val="3"/>
+        </w:numPr>
+      </w:pPr>
+      <w:r>
+        <w:t>Create a user account.</w:t>
+      </w:r>
+    </w:p>
+    <w:p>
+      <w:pPr>
+        <w:pStyle w:val="ListParagraph"/>
+        <w:numPr>
+          <w:ilvl w:val="0"/>
+          <w:numId w:val="3"/>
+        </w:numPr>
+      </w:pPr>
+      <w:r>
+        <w:t>See items for sale.</w:t>
+      </w:r>
+    </w:p>
+    <w:p>
+      <w:pPr>
+        <w:pStyle w:val="ListParagraph"/>
+        <w:numPr>
+          <w:ilvl w:val="0"/>
+          <w:numId w:val="3"/>
+        </w:numPr>
+      </w:pPr>
+      <w:r>
+        <w:t xml:space="preserve">Add items to their cart. </w:t>
+      </w:r>
+    </w:p>
+    <w:p>
+      <w:pPr>
+        <w:pStyle w:val="ListParagraph"/>
+        <w:numPr>
+          <w:ilvl w:val="0"/>
+          <w:numId w:val="3"/>
+        </w:numPr>
+      </w:pPr>
+      <w:r>
+        <w:t>Make payments.</w:t>
+      </w:r>
+    </w:p>
+    <w:p>
+      <w:r>
+        <w:t xml:space="preserve">The second actor in our use-case diagram is the ‘Web owner. This person will need to do the following: </w:t>
+      </w:r>
+    </w:p>
+    <w:p>
+      <w:pPr>
+        <w:pStyle w:val="ListParagraph"/>
+        <w:numPr>
+          <w:ilvl w:val="0"/>
+          <w:numId w:val="4"/>
+        </w:numPr>
+      </w:pPr>
+      <w:r>
+        <w:t>Add and delete items</w:t>
+      </w:r>
+    </w:p>
+    <w:p>
+      <w:pPr>
+        <w:pStyle w:val="ListParagraph"/>
+        <w:numPr>
+          <w:ilvl w:val="0"/>
+          <w:numId w:val="4"/>
+        </w:numPr>
+      </w:pPr>
+      <w:r>
+        <w:t xml:space="preserve">Rename Items </w:t>
+      </w:r>
+    </w:p>
+    <w:p>
+      <w:pPr>
+        <w:pStyle w:val="ListParagraph"/>
+        <w:numPr>
+          <w:ilvl w:val="0"/>
+          <w:numId w:val="4"/>
+        </w:numPr>
+      </w:pPr>
+      <w:r>
+        <w:t>Remove Items</w:t>
+      </w:r>
+    </w:p>
+    <w:p>
+      <w:pPr>
+        <w:pStyle w:val="ListParagraph"/>
+        <w:numPr>
+          <w:ilvl w:val="0"/>
+          <w:numId w:val="4"/>
+        </w:numPr>
+      </w:pPr>
+      <w:r>
+        <w:t xml:space="preserve">Add Employees. </w:t>
+      </w:r>
+    </w:p>
+    <w:p/>
+    <w:p>
+      <w:r>
+        <w:rPr>
+          <w:noProof/>
+        </w:rPr>
+        <w:drawing>
+          <wp:inline distT="0" distB="0" distL="0" distR="0" wp14:anchorId="0E1F2753" wp14:editId="591BFBE5">
+            <wp:extent cx="5943600" cy="4497705"/>
+            <wp:effectExtent l="0" t="0" r="0" b="0"/>
+            <wp:docPr id="4" name="Picture 4" descr="Diagram&#10;&#10;Description automatically generated"/>
+            <wp:cNvGraphicFramePr>
+              <a:graphicFrameLocks xmlns:a="http://schemas.openxmlformats.org/drawingml/2006/main" noChangeAspect="1"/>
+            </wp:cNvGraphicFramePr>
+            <a:graphic xmlns:a="http://schemas.openxmlformats.org/drawingml/2006/main">
+              <a:graphicData uri="http://schemas.openxmlformats.org/drawingml/2006/picture">
+                <pic:pic xmlns:pic="http://schemas.openxmlformats.org/drawingml/2006/picture">
+                  <pic:nvPicPr>
+                    <pic:cNvPr id="4" name="Picture 4" descr="Diagram&#10;&#10;Description automatically generated"/>
+                    <pic:cNvPicPr/>
+                  </pic:nvPicPr>
+                  <pic:blipFill>
+                    <a:blip r:embed="rId10"/>
+                    <a:stretch>
+                      <a:fillRect/>
+                    </a:stretch>
+                  </pic:blipFill>
+                  <pic:spPr>
+                    <a:xfrm>
+                      <a:off x="0" y="0"/>
+                      <a:ext cx="5943600" cy="4497705"/>
+                    </a:xfrm>
+                    <a:prstGeom prst="rect">
+                      <a:avLst/>
+                    </a:prstGeom>
+                  </pic:spPr>
+                </pic:pic>
+              </a:graphicData>
+            </a:graphic>
+          </wp:inline>
+        </w:drawing>
+      </w:r>
+      <w:r>
+        <w:t xml:space="preserve"> </w:t>
       </w:r>
     </w:p>
     <w:p>
@@ -734,7 +1224,7 @@
       </w:pPr>
     </w:p>
     <w:sectPr>
-      <w:footerReference w:type="default" r:id="rId9"/>
+      <w:footerReference w:type="default" r:id="rId11"/>
       <w:pgSz w:w="12240" w:h="15840"/>
       <w:pgMar w:top="1440" w:right="1440" w:bottom="1440" w:left="1440" w:header="720" w:footer="720" w:gutter="0"/>
       <w:pgBorders w:offsetFrom="page">
@@ -1145,6 +1635,184 @@
     </w:lvl>
   </w:abstractNum>
   <w:abstractNum w:abstractNumId="1" w15:restartNumberingAfterBreak="0">
+    <w:nsid w:val="29BE0FA8"/>
+    <w:multiLevelType w:val="hybridMultilevel"/>
+    <w:tmpl w:val="D02240BA"/>
+    <w:lvl w:ilvl="0" w:tplc="0409000F">
+      <w:start w:val="1"/>
+      <w:numFmt w:val="decimal"/>
+      <w:lvlText w:val="%1."/>
+      <w:lvlJc w:val="left"/>
+      <w:pPr>
+        <w:ind w:left="720" w:hanging="360"/>
+      </w:pPr>
+      <w:rPr>
+        <w:rFonts w:hint="default"/>
+      </w:rPr>
+    </w:lvl>
+    <w:lvl w:ilvl="1" w:tplc="04090019" w:tentative="1">
+      <w:start w:val="1"/>
+      <w:numFmt w:val="lowerLetter"/>
+      <w:lvlText w:val="%2."/>
+      <w:lvlJc w:val="left"/>
+      <w:pPr>
+        <w:ind w:left="1440" w:hanging="360"/>
+      </w:pPr>
+    </w:lvl>
+    <w:lvl w:ilvl="2" w:tplc="0409001B" w:tentative="1">
+      <w:start w:val="1"/>
+      <w:numFmt w:val="lowerRoman"/>
+      <w:lvlText w:val="%3."/>
+      <w:lvlJc w:val="right"/>
+      <w:pPr>
+        <w:ind w:left="2160" w:hanging="180"/>
+      </w:pPr>
+    </w:lvl>
+    <w:lvl w:ilvl="3" w:tplc="0409000F" w:tentative="1">
+      <w:start w:val="1"/>
+      <w:numFmt w:val="decimal"/>
+      <w:lvlText w:val="%4."/>
+      <w:lvlJc w:val="left"/>
+      <w:pPr>
+        <w:ind w:left="2880" w:hanging="360"/>
+      </w:pPr>
+    </w:lvl>
+    <w:lvl w:ilvl="4" w:tplc="04090019" w:tentative="1">
+      <w:start w:val="1"/>
+      <w:numFmt w:val="lowerLetter"/>
+      <w:lvlText w:val="%5."/>
+      <w:lvlJc w:val="left"/>
+      <w:pPr>
+        <w:ind w:left="3600" w:hanging="360"/>
+      </w:pPr>
+    </w:lvl>
+    <w:lvl w:ilvl="5" w:tplc="0409001B" w:tentative="1">
+      <w:start w:val="1"/>
+      <w:numFmt w:val="lowerRoman"/>
+      <w:lvlText w:val="%6."/>
+      <w:lvlJc w:val="right"/>
+      <w:pPr>
+        <w:ind w:left="4320" w:hanging="180"/>
+      </w:pPr>
+    </w:lvl>
+    <w:lvl w:ilvl="6" w:tplc="0409000F" w:tentative="1">
+      <w:start w:val="1"/>
+      <w:numFmt w:val="decimal"/>
+      <w:lvlText w:val="%7."/>
+      <w:lvlJc w:val="left"/>
+      <w:pPr>
+        <w:ind w:left="5040" w:hanging="360"/>
+      </w:pPr>
+    </w:lvl>
+    <w:lvl w:ilvl="7" w:tplc="04090019" w:tentative="1">
+      <w:start w:val="1"/>
+      <w:numFmt w:val="lowerLetter"/>
+      <w:lvlText w:val="%8."/>
+      <w:lvlJc w:val="left"/>
+      <w:pPr>
+        <w:ind w:left="5760" w:hanging="360"/>
+      </w:pPr>
+    </w:lvl>
+    <w:lvl w:ilvl="8" w:tplc="0409001B" w:tentative="1">
+      <w:start w:val="1"/>
+      <w:numFmt w:val="lowerRoman"/>
+      <w:lvlText w:val="%9."/>
+      <w:lvlJc w:val="right"/>
+      <w:pPr>
+        <w:ind w:left="6480" w:hanging="180"/>
+      </w:pPr>
+    </w:lvl>
+  </w:abstractNum>
+  <w:abstractNum w:abstractNumId="2" w15:restartNumberingAfterBreak="0">
+    <w:nsid w:val="358872B5"/>
+    <w:multiLevelType w:val="hybridMultilevel"/>
+    <w:tmpl w:val="E39466EC"/>
+    <w:lvl w:ilvl="0" w:tplc="0409000F">
+      <w:start w:val="1"/>
+      <w:numFmt w:val="decimal"/>
+      <w:lvlText w:val="%1."/>
+      <w:lvlJc w:val="left"/>
+      <w:pPr>
+        <w:ind w:left="720" w:hanging="360"/>
+      </w:pPr>
+      <w:rPr>
+        <w:rFonts w:hint="default"/>
+      </w:rPr>
+    </w:lvl>
+    <w:lvl w:ilvl="1" w:tplc="04090019" w:tentative="1">
+      <w:start w:val="1"/>
+      <w:numFmt w:val="lowerLetter"/>
+      <w:lvlText w:val="%2."/>
+      <w:lvlJc w:val="left"/>
+      <w:pPr>
+        <w:ind w:left="1440" w:hanging="360"/>
+      </w:pPr>
+    </w:lvl>
+    <w:lvl w:ilvl="2" w:tplc="0409001B" w:tentative="1">
+      <w:start w:val="1"/>
+      <w:numFmt w:val="lowerRoman"/>
+      <w:lvlText w:val="%3."/>
+      <w:lvlJc w:val="right"/>
+      <w:pPr>
+        <w:ind w:left="2160" w:hanging="180"/>
+      </w:pPr>
+    </w:lvl>
+    <w:lvl w:ilvl="3" w:tplc="0409000F" w:tentative="1">
+      <w:start w:val="1"/>
+      <w:numFmt w:val="decimal"/>
+      <w:lvlText w:val="%4."/>
+      <w:lvlJc w:val="left"/>
+      <w:pPr>
+        <w:ind w:left="2880" w:hanging="360"/>
+      </w:pPr>
+    </w:lvl>
+    <w:lvl w:ilvl="4" w:tplc="04090019" w:tentative="1">
+      <w:start w:val="1"/>
+      <w:numFmt w:val="lowerLetter"/>
+      <w:lvlText w:val="%5."/>
+      <w:lvlJc w:val="left"/>
+      <w:pPr>
+        <w:ind w:left="3600" w:hanging="360"/>
+      </w:pPr>
+    </w:lvl>
+    <w:lvl w:ilvl="5" w:tplc="0409001B" w:tentative="1">
+      <w:start w:val="1"/>
+      <w:numFmt w:val="lowerRoman"/>
+      <w:lvlText w:val="%6."/>
+      <w:lvlJc w:val="right"/>
+      <w:pPr>
+        <w:ind w:left="4320" w:hanging="180"/>
+      </w:pPr>
+    </w:lvl>
+    <w:lvl w:ilvl="6" w:tplc="0409000F" w:tentative="1">
+      <w:start w:val="1"/>
+      <w:numFmt w:val="decimal"/>
+      <w:lvlText w:val="%7."/>
+      <w:lvlJc w:val="left"/>
+      <w:pPr>
+        <w:ind w:left="5040" w:hanging="360"/>
+      </w:pPr>
+    </w:lvl>
+    <w:lvl w:ilvl="7" w:tplc="04090019" w:tentative="1">
+      <w:start w:val="1"/>
+      <w:numFmt w:val="lowerLetter"/>
+      <w:lvlText w:val="%8."/>
+      <w:lvlJc w:val="left"/>
+      <w:pPr>
+        <w:ind w:left="5760" w:hanging="360"/>
+      </w:pPr>
+    </w:lvl>
+    <w:lvl w:ilvl="8" w:tplc="0409001B" w:tentative="1">
+      <w:start w:val="1"/>
+      <w:numFmt w:val="lowerRoman"/>
+      <w:lvlText w:val="%9."/>
+      <w:lvlJc w:val="right"/>
+      <w:pPr>
+        <w:ind w:left="6480" w:hanging="180"/>
+      </w:pPr>
+    </w:lvl>
+  </w:abstractNum>
+  <w:abstractNum w:abstractNumId="3" w15:restartNumberingAfterBreak="0">
     <w:nsid w:val="53E42A5D"/>
     <w:multiLevelType w:val="hybridMultilevel"/>
     <w:tmpl w:val="E22C6732"/>
@@ -1172,7 +1840,7 @@
         <w:rFonts w:ascii="Courier New" w:hAnsi="Courier New" w:cs="Courier New" w:hint="default"/>
       </w:rPr>
     </w:lvl>
-    <w:lvl w:ilvl="2" w:tplc="04090005" w:tentative="1">
+    <w:lvl w:ilvl="2" w:tplc="04090005">
       <w:start w:val="1"/>
       <w:numFmt w:val="bullet"/>
       <w:lvlText w:val=""/>
@@ -1261,6 +1929,12 @@
     <w:abstractNumId w:val="0"/>
   </w:num>
   <w:num w:numId="2">
+    <w:abstractNumId w:val="3"/>
+  </w:num>
+  <w:num w:numId="3">
+    <w:abstractNumId w:val="2"/>
+  </w:num>
+  <w:num w:numId="4">
     <w:abstractNumId w:val="1"/>
   </w:num>
 </w:numbering>
@@ -1885,6 +2559,18 @@
       <w:contextualSpacing/>
     </w:pPr>
   </w:style>
+  <w:style w:type="character" w:styleId="UnresolvedMention">
+    <w:name w:val="Unresolved Mention"/>
+    <w:basedOn w:val="DefaultParagraphFont"/>
+    <w:uiPriority w:val="99"/>
+    <w:semiHidden/>
+    <w:unhideWhenUsed/>
+    <w:rsid w:val="00E64FF4"/>
+    <w:rPr>
+      <w:color w:val="605E5C"/>
+      <w:shd w:val="clear" w:color="auto" w:fill="E1DFDD"/>
+    </w:rPr>
+  </w:style>
 </w:styles>
 </file>
 

</xml_diff>

<commit_message>
This project adds some changes to the model and documentation
</commit_message>
<xml_diff>
--- a/is412project/documentation/System Analysis Documentation.docx
+++ b/is412project/documentation/System Analysis Documentation.docx
@@ -218,9 +218,16 @@
         <w:p>
           <w:pPr>
             <w:pStyle w:val="TOCHeading"/>
+            <w:jc w:val="center"/>
+            <w:rPr>
+              <w:rFonts w:ascii="Times New Roman" w:hAnsi="Times New Roman" w:cs="Times New Roman"/>
+            </w:rPr>
           </w:pPr>
           <w:r>
-            <w:t>Contents</w:t>
+            <w:rPr>
+              <w:rFonts w:ascii="Times New Roman" w:hAnsi="Times New Roman" w:cs="Times New Roman"/>
+            </w:rPr>
+            <w:t>Table of Contents</w:t>
           </w:r>
         </w:p>
         <w:p>
@@ -243,10 +250,11 @@
           <w:r>
             <w:fldChar w:fldCharType="separate"/>
           </w:r>
-          <w:hyperlink w:anchor="_Toc89315509" w:history="1">
+          <w:hyperlink w:anchor="_Toc89480696" w:history="1">
             <w:r>
               <w:rPr>
                 <w:rStyle w:val="Hyperlink"/>
+                <w:rFonts w:ascii="Times New Roman" w:hAnsi="Times New Roman" w:cs="Times New Roman"/>
                 <w:noProof/>
               </w:rPr>
               <w:t>Project Overview</w:t>
@@ -270,7 +278,7 @@
                 <w:noProof/>
                 <w:webHidden/>
               </w:rPr>
-              <w:instrText xml:space="preserve"> PAGEREF _Toc89315509 \h </w:instrText>
+              <w:instrText xml:space="preserve"> PAGEREF _Toc89480696 \h </w:instrText>
             </w:r>
             <w:r>
               <w:rPr>
@@ -312,10 +320,11 @@
               <w:noProof/>
             </w:rPr>
           </w:pPr>
-          <w:hyperlink w:anchor="_Toc89315510" w:history="1">
+          <w:hyperlink w:anchor="_Toc89480697" w:history="1">
             <w:r>
               <w:rPr>
                 <w:rStyle w:val="Hyperlink"/>
+                <w:rFonts w:ascii="Times New Roman" w:hAnsi="Times New Roman" w:cs="Times New Roman"/>
                 <w:noProof/>
               </w:rPr>
               <w:t>Use Case Diagram</w:t>
@@ -339,7 +348,7 @@
                 <w:noProof/>
                 <w:webHidden/>
               </w:rPr>
-              <w:instrText xml:space="preserve"> PAGEREF _Toc89315510 \h </w:instrText>
+              <w:instrText xml:space="preserve"> PAGEREF _Toc89480697 \h </w:instrText>
             </w:r>
             <w:r>
               <w:rPr>
@@ -360,6 +369,216 @@
                 <w:webHidden/>
               </w:rPr>
               <w:t>5</w:t>
+            </w:r>
+            <w:r>
+              <w:rPr>
+                <w:noProof/>
+                <w:webHidden/>
+              </w:rPr>
+              <w:fldChar w:fldCharType="end"/>
+            </w:r>
+          </w:hyperlink>
+        </w:p>
+        <w:p>
+          <w:pPr>
+            <w:pStyle w:val="TOC1"/>
+            <w:tabs>
+              <w:tab w:val="right" w:leader="dot" w:pos="9350"/>
+            </w:tabs>
+            <w:rPr>
+              <w:rFonts w:eastAsiaTheme="minorEastAsia"/>
+              <w:noProof/>
+            </w:rPr>
+          </w:pPr>
+          <w:hyperlink w:anchor="_Toc89480698" w:history="1">
+            <w:r>
+              <w:rPr>
+                <w:rStyle w:val="Hyperlink"/>
+                <w:rFonts w:ascii="Times New Roman" w:hAnsi="Times New Roman" w:cs="Times New Roman"/>
+                <w:noProof/>
+              </w:rPr>
+              <w:t>Domain Model Class Diagram</w:t>
+            </w:r>
+            <w:r>
+              <w:rPr>
+                <w:noProof/>
+                <w:webHidden/>
+              </w:rPr>
+              <w:tab/>
+            </w:r>
+            <w:r>
+              <w:rPr>
+                <w:noProof/>
+                <w:webHidden/>
+              </w:rPr>
+              <w:fldChar w:fldCharType="begin"/>
+            </w:r>
+            <w:r>
+              <w:rPr>
+                <w:noProof/>
+                <w:webHidden/>
+              </w:rPr>
+              <w:instrText xml:space="preserve"> PAGEREF _Toc89480698 \h </w:instrText>
+            </w:r>
+            <w:r>
+              <w:rPr>
+                <w:noProof/>
+                <w:webHidden/>
+              </w:rPr>
+            </w:r>
+            <w:r>
+              <w:rPr>
+                <w:noProof/>
+                <w:webHidden/>
+              </w:rPr>
+              <w:fldChar w:fldCharType="separate"/>
+            </w:r>
+            <w:r>
+              <w:rPr>
+                <w:noProof/>
+                <w:webHidden/>
+              </w:rPr>
+              <w:t>6</w:t>
+            </w:r>
+            <w:r>
+              <w:rPr>
+                <w:noProof/>
+                <w:webHidden/>
+              </w:rPr>
+              <w:fldChar w:fldCharType="end"/>
+            </w:r>
+          </w:hyperlink>
+        </w:p>
+        <w:p>
+          <w:pPr>
+            <w:pStyle w:val="TOC1"/>
+            <w:tabs>
+              <w:tab w:val="right" w:leader="dot" w:pos="9350"/>
+            </w:tabs>
+            <w:rPr>
+              <w:rFonts w:eastAsiaTheme="minorEastAsia"/>
+              <w:noProof/>
+            </w:rPr>
+          </w:pPr>
+          <w:hyperlink w:anchor="_Toc89480699" w:history="1">
+            <w:r>
+              <w:rPr>
+                <w:rStyle w:val="Hyperlink"/>
+                <w:rFonts w:ascii="Times New Roman" w:hAnsi="Times New Roman" w:cs="Times New Roman"/>
+                <w:noProof/>
+              </w:rPr>
+              <w:t>Activity Diagram</w:t>
+            </w:r>
+            <w:r>
+              <w:rPr>
+                <w:noProof/>
+                <w:webHidden/>
+              </w:rPr>
+              <w:tab/>
+            </w:r>
+            <w:r>
+              <w:rPr>
+                <w:noProof/>
+                <w:webHidden/>
+              </w:rPr>
+              <w:fldChar w:fldCharType="begin"/>
+            </w:r>
+            <w:r>
+              <w:rPr>
+                <w:noProof/>
+                <w:webHidden/>
+              </w:rPr>
+              <w:instrText xml:space="preserve"> PAGEREF _Toc89480699 \h </w:instrText>
+            </w:r>
+            <w:r>
+              <w:rPr>
+                <w:noProof/>
+                <w:webHidden/>
+              </w:rPr>
+            </w:r>
+            <w:r>
+              <w:rPr>
+                <w:noProof/>
+                <w:webHidden/>
+              </w:rPr>
+              <w:fldChar w:fldCharType="separate"/>
+            </w:r>
+            <w:r>
+              <w:rPr>
+                <w:noProof/>
+                <w:webHidden/>
+              </w:rPr>
+              <w:t>7</w:t>
+            </w:r>
+            <w:r>
+              <w:rPr>
+                <w:noProof/>
+                <w:webHidden/>
+              </w:rPr>
+              <w:fldChar w:fldCharType="end"/>
+            </w:r>
+          </w:hyperlink>
+        </w:p>
+        <w:p>
+          <w:pPr>
+            <w:pStyle w:val="TOC1"/>
+            <w:tabs>
+              <w:tab w:val="right" w:leader="dot" w:pos="9350"/>
+            </w:tabs>
+            <w:rPr>
+              <w:rFonts w:eastAsiaTheme="minorEastAsia"/>
+              <w:noProof/>
+            </w:rPr>
+          </w:pPr>
+          <w:hyperlink w:anchor="_Toc89480700" w:history="1">
+            <w:r>
+              <w:rPr>
+                <w:rStyle w:val="Hyperlink"/>
+                <w:rFonts w:ascii="Times New Roman" w:hAnsi="Times New Roman" w:cs="Times New Roman"/>
+                <w:noProof/>
+              </w:rPr>
+              <w:t>System Sequence Diagram</w:t>
+            </w:r>
+            <w:r>
+              <w:rPr>
+                <w:noProof/>
+                <w:webHidden/>
+              </w:rPr>
+              <w:tab/>
+            </w:r>
+            <w:r>
+              <w:rPr>
+                <w:noProof/>
+                <w:webHidden/>
+              </w:rPr>
+              <w:fldChar w:fldCharType="begin"/>
+            </w:r>
+            <w:r>
+              <w:rPr>
+                <w:noProof/>
+                <w:webHidden/>
+              </w:rPr>
+              <w:instrText xml:space="preserve"> PAGEREF _Toc89480700 \h </w:instrText>
+            </w:r>
+            <w:r>
+              <w:rPr>
+                <w:noProof/>
+                <w:webHidden/>
+              </w:rPr>
+            </w:r>
+            <w:r>
+              <w:rPr>
+                <w:noProof/>
+                <w:webHidden/>
+              </w:rPr>
+              <w:fldChar w:fldCharType="separate"/>
+            </w:r>
+            <w:r>
+              <w:rPr>
+                <w:noProof/>
+                <w:webHidden/>
+              </w:rPr>
+              <w:t>8</w:t>
             </w:r>
             <w:r>
               <w:rPr>
@@ -404,16 +623,21 @@
     <w:p>
       <w:pPr>
         <w:pStyle w:val="Heading1"/>
-      </w:pPr>
-      <w:bookmarkStart w:id="0" w:name="_Toc89315509"/>
-      <w:r>
+        <w:ind w:left="1080"/>
+        <w:jc w:val="center"/>
+        <w:rPr>
+          <w:rFonts w:ascii="Times New Roman" w:hAnsi="Times New Roman" w:cs="Times New Roman"/>
+        </w:rPr>
+      </w:pPr>
+      <w:bookmarkStart w:id="0" w:name="_Toc89480696"/>
+      <w:r>
+        <w:rPr>
+          <w:rFonts w:ascii="Times New Roman" w:hAnsi="Times New Roman" w:cs="Times New Roman"/>
+        </w:rPr>
         <w:lastRenderedPageBreak/>
         <w:t>Project Overview</w:t>
       </w:r>
       <w:bookmarkEnd w:id="0"/>
-      <w:r>
-        <w:t xml:space="preserve"> </w:t>
-      </w:r>
     </w:p>
     <w:p>
       <w:pPr>
@@ -487,21 +711,7 @@
         <w:rPr>
           <w:rFonts w:ascii="Times New Roman" w:hAnsi="Times New Roman" w:cs="Times New Roman"/>
         </w:rPr>
-        <w:t xml:space="preserve">decided to create a full system analysis and software development project for a fictional company that is given the name of ‘North Alabama Souvenirs and Gifts’. In this project, Austin was tasked with creating an industry level system analysis of the project at scope. Furthermore, he also had to use his skills in software development, cyber security, and software configuration </w:t>
-      </w:r>
-      <w:proofErr w:type="gramStart"/>
-      <w:r>
-        <w:rPr>
-          <w:rFonts w:ascii="Times New Roman" w:hAnsi="Times New Roman" w:cs="Times New Roman"/>
-        </w:rPr>
-        <w:t>in order to</w:t>
-      </w:r>
-      <w:proofErr w:type="gramEnd"/>
-      <w:r>
-        <w:rPr>
-          <w:rFonts w:ascii="Times New Roman" w:hAnsi="Times New Roman" w:cs="Times New Roman"/>
-        </w:rPr>
-        <w:t xml:space="preserve"> complete the project. </w:t>
+        <w:t xml:space="preserve">decided to create a full system analysis and software development project for a fictional company that is given the name of ‘North Alabama Souvenirs and Gifts’. In this project, Austin was tasked with creating an industry level system analysis of the project at scope. Furthermore, he also had to use his skills in software development, cyber security, and software configuration in order to complete the project. </w:t>
       </w:r>
     </w:p>
     <w:p>
@@ -585,21 +795,7 @@
         <w:rPr>
           <w:rFonts w:ascii="Times New Roman" w:hAnsi="Times New Roman" w:cs="Times New Roman"/>
         </w:rPr>
-        <w:t xml:space="preserve"> simple ecommerce project that they can pay </w:t>
-      </w:r>
-      <w:proofErr w:type="gramStart"/>
-      <w:r>
-        <w:rPr>
-          <w:rFonts w:ascii="Times New Roman" w:hAnsi="Times New Roman" w:cs="Times New Roman"/>
-        </w:rPr>
-        <w:t>an</w:t>
-      </w:r>
-      <w:proofErr w:type="gramEnd"/>
-      <w:r>
-        <w:rPr>
-          <w:rFonts w:ascii="Times New Roman" w:hAnsi="Times New Roman" w:cs="Times New Roman"/>
-        </w:rPr>
-        <w:t xml:space="preserve"> monthly fee to a webhost for.  </w:t>
+        <w:t xml:space="preserve"> simple ecommerce project that they can pay an monthly fee to a webhost for.  </w:t>
       </w:r>
     </w:p>
     <w:p>
@@ -1044,20 +1240,32 @@
     <w:p>
       <w:pPr>
         <w:pStyle w:val="Heading1"/>
-      </w:pPr>
-      <w:bookmarkStart w:id="1" w:name="_Toc89315510"/>
-      <w:r>
+        <w:jc w:val="center"/>
+        <w:rPr>
+          <w:rFonts w:ascii="Times New Roman" w:hAnsi="Times New Roman" w:cs="Times New Roman"/>
+        </w:rPr>
+      </w:pPr>
+      <w:bookmarkStart w:id="1" w:name="_Toc89480697"/>
+      <w:r>
+        <w:rPr>
+          <w:rFonts w:ascii="Times New Roman" w:hAnsi="Times New Roman" w:cs="Times New Roman"/>
+        </w:rPr>
         <w:lastRenderedPageBreak/>
         <w:t>Use Case Diagram</w:t>
       </w:r>
       <w:bookmarkEnd w:id="1"/>
-      <w:r>
-        <w:t xml:space="preserve"> </w:t>
-      </w:r>
     </w:p>
     <w:p/>
     <w:p>
-      <w:r>
+      <w:pPr>
+        <w:rPr>
+          <w:rFonts w:ascii="Times New Roman" w:hAnsi="Times New Roman" w:cs="Times New Roman"/>
+        </w:rPr>
+      </w:pPr>
+      <w:r>
+        <w:rPr>
+          <w:rFonts w:ascii="Times New Roman" w:hAnsi="Times New Roman" w:cs="Times New Roman"/>
+        </w:rPr>
         <w:t xml:space="preserve">Our use case diagram helps to illustrate how we envision the application to run in the long run. We have two actors in this use-case diagram. The first actor is the ‘Site Customer’. These individuals are potential customers that have come across the website. These type of users will be able to do the following: </w:t>
       </w:r>
     </w:p>
@@ -1068,8 +1276,14 @@
           <w:ilvl w:val="0"/>
           <w:numId w:val="3"/>
         </w:numPr>
-      </w:pPr>
-      <w:r>
+        <w:rPr>
+          <w:rFonts w:ascii="Times New Roman" w:hAnsi="Times New Roman" w:cs="Times New Roman"/>
+        </w:rPr>
+      </w:pPr>
+      <w:r>
+        <w:rPr>
+          <w:rFonts w:ascii="Times New Roman" w:hAnsi="Times New Roman" w:cs="Times New Roman"/>
+        </w:rPr>
         <w:t>Create a user account.</w:t>
       </w:r>
     </w:p>
@@ -1080,8 +1294,14 @@
           <w:ilvl w:val="0"/>
           <w:numId w:val="3"/>
         </w:numPr>
-      </w:pPr>
-      <w:r>
+        <w:rPr>
+          <w:rFonts w:ascii="Times New Roman" w:hAnsi="Times New Roman" w:cs="Times New Roman"/>
+        </w:rPr>
+      </w:pPr>
+      <w:r>
+        <w:rPr>
+          <w:rFonts w:ascii="Times New Roman" w:hAnsi="Times New Roman" w:cs="Times New Roman"/>
+        </w:rPr>
         <w:t>See items for sale.</w:t>
       </w:r>
     </w:p>
@@ -1092,8 +1312,14 @@
           <w:ilvl w:val="0"/>
           <w:numId w:val="3"/>
         </w:numPr>
-      </w:pPr>
-      <w:r>
+        <w:rPr>
+          <w:rFonts w:ascii="Times New Roman" w:hAnsi="Times New Roman" w:cs="Times New Roman"/>
+        </w:rPr>
+      </w:pPr>
+      <w:r>
+        <w:rPr>
+          <w:rFonts w:ascii="Times New Roman" w:hAnsi="Times New Roman" w:cs="Times New Roman"/>
+        </w:rPr>
         <w:t xml:space="preserve">Add items to their cart. </w:t>
       </w:r>
     </w:p>
@@ -1104,13 +1330,27 @@
           <w:ilvl w:val="0"/>
           <w:numId w:val="3"/>
         </w:numPr>
-      </w:pPr>
-      <w:r>
+        <w:rPr>
+          <w:rFonts w:ascii="Times New Roman" w:hAnsi="Times New Roman" w:cs="Times New Roman"/>
+        </w:rPr>
+      </w:pPr>
+      <w:r>
+        <w:rPr>
+          <w:rFonts w:ascii="Times New Roman" w:hAnsi="Times New Roman" w:cs="Times New Roman"/>
+        </w:rPr>
         <w:t>Make payments.</w:t>
       </w:r>
     </w:p>
     <w:p>
-      <w:r>
+      <w:pPr>
+        <w:rPr>
+          <w:rFonts w:ascii="Times New Roman" w:hAnsi="Times New Roman" w:cs="Times New Roman"/>
+        </w:rPr>
+      </w:pPr>
+      <w:r>
+        <w:rPr>
+          <w:rFonts w:ascii="Times New Roman" w:hAnsi="Times New Roman" w:cs="Times New Roman"/>
+        </w:rPr>
         <w:t xml:space="preserve">The second actor in our use-case diagram is the ‘Web owner. This person will need to do the following: </w:t>
       </w:r>
     </w:p>
@@ -1121,8 +1361,14 @@
           <w:ilvl w:val="0"/>
           <w:numId w:val="4"/>
         </w:numPr>
-      </w:pPr>
-      <w:r>
+        <w:rPr>
+          <w:rFonts w:ascii="Times New Roman" w:hAnsi="Times New Roman" w:cs="Times New Roman"/>
+        </w:rPr>
+      </w:pPr>
+      <w:r>
+        <w:rPr>
+          <w:rFonts w:ascii="Times New Roman" w:hAnsi="Times New Roman" w:cs="Times New Roman"/>
+        </w:rPr>
         <w:t>Add and delete items</w:t>
       </w:r>
     </w:p>
@@ -1133,8 +1379,14 @@
           <w:ilvl w:val="0"/>
           <w:numId w:val="4"/>
         </w:numPr>
-      </w:pPr>
-      <w:r>
+        <w:rPr>
+          <w:rFonts w:ascii="Times New Roman" w:hAnsi="Times New Roman" w:cs="Times New Roman"/>
+        </w:rPr>
+      </w:pPr>
+      <w:r>
+        <w:rPr>
+          <w:rFonts w:ascii="Times New Roman" w:hAnsi="Times New Roman" w:cs="Times New Roman"/>
+        </w:rPr>
         <w:t xml:space="preserve">Rename Items </w:t>
       </w:r>
     </w:p>
@@ -1145,8 +1397,14 @@
           <w:ilvl w:val="0"/>
           <w:numId w:val="4"/>
         </w:numPr>
-      </w:pPr>
-      <w:r>
+        <w:rPr>
+          <w:rFonts w:ascii="Times New Roman" w:hAnsi="Times New Roman" w:cs="Times New Roman"/>
+        </w:rPr>
+      </w:pPr>
+      <w:r>
+        <w:rPr>
+          <w:rFonts w:ascii="Times New Roman" w:hAnsi="Times New Roman" w:cs="Times New Roman"/>
+        </w:rPr>
         <w:t>Remove Items</w:t>
       </w:r>
     </w:p>
@@ -1157,8 +1415,14 @@
           <w:ilvl w:val="0"/>
           <w:numId w:val="4"/>
         </w:numPr>
-      </w:pPr>
-      <w:r>
+        <w:rPr>
+          <w:rFonts w:ascii="Times New Roman" w:hAnsi="Times New Roman" w:cs="Times New Roman"/>
+        </w:rPr>
+      </w:pPr>
+      <w:r>
+        <w:rPr>
+          <w:rFonts w:ascii="Times New Roman" w:hAnsi="Times New Roman" w:cs="Times New Roman"/>
+        </w:rPr>
         <w:t xml:space="preserve">Add Employees. </w:t>
       </w:r>
     </w:p>
@@ -1210,21 +1474,315 @@
     </w:p>
     <w:p>
       <w:pPr>
-        <w:rPr>
-          <w:rFonts w:ascii="Times New Roman" w:hAnsi="Times New Roman" w:cs="Times New Roman"/>
-        </w:rPr>
-      </w:pPr>
-    </w:p>
-    <w:p>
-      <w:pPr>
-        <w:ind w:left="360"/>
-        <w:rPr>
-          <w:rFonts w:ascii="Times New Roman" w:hAnsi="Times New Roman" w:cs="Times New Roman"/>
-        </w:rPr>
-      </w:pPr>
+        <w:pStyle w:val="Heading1"/>
+        <w:jc w:val="center"/>
+        <w:rPr>
+          <w:rFonts w:ascii="Times New Roman" w:hAnsi="Times New Roman" w:cs="Times New Roman"/>
+        </w:rPr>
+      </w:pPr>
+      <w:bookmarkStart w:id="2" w:name="_Toc89480698"/>
+      <w:r>
+        <w:rPr>
+          <w:rFonts w:ascii="Times New Roman" w:hAnsi="Times New Roman" w:cs="Times New Roman"/>
+        </w:rPr>
+        <w:lastRenderedPageBreak/>
+        <w:t>Domain Model Class Diagram</w:t>
+      </w:r>
+      <w:bookmarkEnd w:id="2"/>
+    </w:p>
+    <w:p/>
+    <w:p>
+      <w:pPr>
+        <w:rPr>
+          <w:rFonts w:ascii="Times New Roman" w:hAnsi="Times New Roman" w:cs="Times New Roman"/>
+        </w:rPr>
+      </w:pPr>
+      <w:r>
+        <w:rPr>
+          <w:rFonts w:ascii="Times New Roman" w:hAnsi="Times New Roman" w:cs="Times New Roman"/>
+        </w:rPr>
+        <w:t xml:space="preserve">Through the Domain Model Class Diagram, we hope to illustrate how we plan for the web project to work through a more technical viewpoint. Moreover, we carefully detail how all the components work together to make a successful and functioning project. </w:t>
+      </w:r>
+    </w:p>
+    <w:p>
+      <w:pPr>
+        <w:rPr>
+          <w:rFonts w:ascii="Times New Roman" w:hAnsi="Times New Roman" w:cs="Times New Roman"/>
+        </w:rPr>
+      </w:pPr>
+      <w:r>
+        <w:rPr>
+          <w:noProof/>
+        </w:rPr>
+        <w:drawing>
+          <wp:inline distT="0" distB="0" distL="0" distR="0" wp14:anchorId="488C03E6" wp14:editId="4BDBDAAE">
+            <wp:extent cx="5943600" cy="3575050"/>
+            <wp:effectExtent l="0" t="0" r="0" b="6350"/>
+            <wp:docPr id="5" name="Picture 5" descr="Diagram&#10;&#10;Description automatically generated"/>
+            <wp:cNvGraphicFramePr>
+              <a:graphicFrameLocks xmlns:a="http://schemas.openxmlformats.org/drawingml/2006/main" noChangeAspect="1"/>
+            </wp:cNvGraphicFramePr>
+            <a:graphic xmlns:a="http://schemas.openxmlformats.org/drawingml/2006/main">
+              <a:graphicData uri="http://schemas.openxmlformats.org/drawingml/2006/picture">
+                <pic:pic xmlns:pic="http://schemas.openxmlformats.org/drawingml/2006/picture">
+                  <pic:nvPicPr>
+                    <pic:cNvPr id="5" name="Picture 5" descr="Diagram&#10;&#10;Description automatically generated"/>
+                    <pic:cNvPicPr/>
+                  </pic:nvPicPr>
+                  <pic:blipFill>
+                    <a:blip r:embed="rId11"/>
+                    <a:stretch>
+                      <a:fillRect/>
+                    </a:stretch>
+                  </pic:blipFill>
+                  <pic:spPr>
+                    <a:xfrm>
+                      <a:off x="0" y="0"/>
+                      <a:ext cx="5943600" cy="3575050"/>
+                    </a:xfrm>
+                    <a:prstGeom prst="rect">
+                      <a:avLst/>
+                    </a:prstGeom>
+                  </pic:spPr>
+                </pic:pic>
+              </a:graphicData>
+            </a:graphic>
+          </wp:inline>
+        </w:drawing>
+      </w:r>
+    </w:p>
+    <w:p>
+      <w:pPr>
+        <w:rPr>
+          <w:rFonts w:ascii="Times New Roman" w:hAnsi="Times New Roman" w:cs="Times New Roman"/>
+        </w:rPr>
+      </w:pPr>
+    </w:p>
+    <w:p>
+      <w:pPr>
+        <w:rPr>
+          <w:rFonts w:ascii="Times New Roman" w:hAnsi="Times New Roman" w:cs="Times New Roman"/>
+        </w:rPr>
+      </w:pPr>
+    </w:p>
+    <w:p>
+      <w:pPr>
+        <w:rPr>
+          <w:rFonts w:ascii="Times New Roman" w:hAnsi="Times New Roman" w:cs="Times New Roman"/>
+        </w:rPr>
+      </w:pPr>
+      <w:r>
+        <w:rPr>
+          <w:rFonts w:ascii="Times New Roman" w:hAnsi="Times New Roman" w:cs="Times New Roman"/>
+        </w:rPr>
+        <w:br w:type="page"/>
+      </w:r>
+    </w:p>
+    <w:p>
+      <w:pPr>
+        <w:pStyle w:val="Heading1"/>
+        <w:ind w:left="1080"/>
+        <w:jc w:val="center"/>
+        <w:rPr>
+          <w:rFonts w:ascii="Times New Roman" w:hAnsi="Times New Roman" w:cs="Times New Roman"/>
+        </w:rPr>
+      </w:pPr>
+      <w:bookmarkStart w:id="3" w:name="_Toc89480699"/>
+      <w:r>
+        <w:rPr>
+          <w:rFonts w:ascii="Times New Roman" w:hAnsi="Times New Roman" w:cs="Times New Roman"/>
+        </w:rPr>
+        <w:lastRenderedPageBreak/>
+        <w:t>Activity Diagram</w:t>
+      </w:r>
+      <w:bookmarkEnd w:id="3"/>
+    </w:p>
+    <w:p/>
+    <w:p>
+      <w:r>
+        <w:t xml:space="preserve">We use the Activity Diagram in order to give a clearer technical and nontechnical overview of how we plan to design the system for the customer. The Activity diagram essentially gives a step-by-step overview of everything that must be done by the application when it is production ready. </w:t>
+      </w:r>
+    </w:p>
+    <w:p>
+      <w:r>
+        <w:rPr>
+          <w:noProof/>
+        </w:rPr>
+        <w:drawing>
+          <wp:inline distT="0" distB="0" distL="0" distR="0" wp14:anchorId="44B07459" wp14:editId="4C6B244F">
+            <wp:extent cx="5943600" cy="4592955"/>
+            <wp:effectExtent l="0" t="0" r="0" b="0"/>
+            <wp:docPr id="6" name="Picture 6" descr="Diagram&#10;&#10;Description automatically generated"/>
+            <wp:cNvGraphicFramePr>
+              <a:graphicFrameLocks xmlns:a="http://schemas.openxmlformats.org/drawingml/2006/main" noChangeAspect="1"/>
+            </wp:cNvGraphicFramePr>
+            <a:graphic xmlns:a="http://schemas.openxmlformats.org/drawingml/2006/main">
+              <a:graphicData uri="http://schemas.openxmlformats.org/drawingml/2006/picture">
+                <pic:pic xmlns:pic="http://schemas.openxmlformats.org/drawingml/2006/picture">
+                  <pic:nvPicPr>
+                    <pic:cNvPr id="6" name="Picture 6" descr="Diagram&#10;&#10;Description automatically generated"/>
+                    <pic:cNvPicPr/>
+                  </pic:nvPicPr>
+                  <pic:blipFill>
+                    <a:blip r:embed="rId12" cstate="print">
+                      <a:extLst>
+                        <a:ext uri="{28A0092B-C50C-407E-A947-70E740481C1C}">
+                          <a14:useLocalDpi xmlns:a14="http://schemas.microsoft.com/office/drawing/2010/main" val="0"/>
+                        </a:ext>
+                      </a:extLst>
+                    </a:blip>
+                    <a:stretch>
+                      <a:fillRect/>
+                    </a:stretch>
+                  </pic:blipFill>
+                  <pic:spPr>
+                    <a:xfrm>
+                      <a:off x="0" y="0"/>
+                      <a:ext cx="5943600" cy="4592955"/>
+                    </a:xfrm>
+                    <a:prstGeom prst="rect">
+                      <a:avLst/>
+                    </a:prstGeom>
+                  </pic:spPr>
+                </pic:pic>
+              </a:graphicData>
+            </a:graphic>
+          </wp:inline>
+        </w:drawing>
+      </w:r>
+    </w:p>
+    <w:p/>
+    <w:p/>
+    <w:p>
+      <w:pPr>
+        <w:rPr>
+          <w:rFonts w:ascii="Times New Roman" w:hAnsi="Times New Roman" w:cs="Times New Roman"/>
+        </w:rPr>
+      </w:pPr>
+      <w:r>
+        <w:rPr>
+          <w:rFonts w:ascii="Times New Roman" w:hAnsi="Times New Roman" w:cs="Times New Roman"/>
+        </w:rPr>
+        <w:br w:type="page"/>
+      </w:r>
+    </w:p>
+    <w:p>
+      <w:pPr>
+        <w:pStyle w:val="Heading1"/>
+        <w:jc w:val="center"/>
+        <w:rPr>
+          <w:rFonts w:ascii="Times New Roman" w:hAnsi="Times New Roman" w:cs="Times New Roman"/>
+        </w:rPr>
+      </w:pPr>
+      <w:bookmarkStart w:id="4" w:name="_Toc89480700"/>
+      <w:r>
+        <w:rPr>
+          <w:rFonts w:ascii="Times New Roman" w:hAnsi="Times New Roman" w:cs="Times New Roman"/>
+        </w:rPr>
+        <w:lastRenderedPageBreak/>
+        <w:t>System Sequence Diagram</w:t>
+      </w:r>
+      <w:bookmarkEnd w:id="4"/>
+    </w:p>
+    <w:p>
+      <w:r>
+        <w:rPr>
+          <w:noProof/>
+        </w:rPr>
+        <w:drawing>
+          <wp:inline distT="0" distB="0" distL="0" distR="0" wp14:anchorId="01B54EC0" wp14:editId="3F7108A8">
+            <wp:extent cx="4889500" cy="5840158"/>
+            <wp:effectExtent l="0" t="0" r="6350" b="8255"/>
+            <wp:docPr id="8" name="Picture 8" descr="Table&#10;&#10;Description automatically generated with medium confidence"/>
+            <wp:cNvGraphicFramePr>
+              <a:graphicFrameLocks xmlns:a="http://schemas.openxmlformats.org/drawingml/2006/main" noChangeAspect="1"/>
+            </wp:cNvGraphicFramePr>
+            <a:graphic xmlns:a="http://schemas.openxmlformats.org/drawingml/2006/main">
+              <a:graphicData uri="http://schemas.openxmlformats.org/drawingml/2006/picture">
+                <pic:pic xmlns:pic="http://schemas.openxmlformats.org/drawingml/2006/picture">
+                  <pic:nvPicPr>
+                    <pic:cNvPr id="8" name="Picture 8" descr="Table&#10;&#10;Description automatically generated with medium confidence"/>
+                    <pic:cNvPicPr/>
+                  </pic:nvPicPr>
+                  <pic:blipFill>
+                    <a:blip r:embed="rId13" cstate="print">
+                      <a:extLst>
+                        <a:ext uri="{28A0092B-C50C-407E-A947-70E740481C1C}">
+                          <a14:useLocalDpi xmlns:a14="http://schemas.microsoft.com/office/drawing/2010/main" val="0"/>
+                        </a:ext>
+                      </a:extLst>
+                    </a:blip>
+                    <a:stretch>
+                      <a:fillRect/>
+                    </a:stretch>
+                  </pic:blipFill>
+                  <pic:spPr>
+                    <a:xfrm>
+                      <a:off x="0" y="0"/>
+                      <a:ext cx="4897054" cy="5849181"/>
+                    </a:xfrm>
+                    <a:prstGeom prst="rect">
+                      <a:avLst/>
+                    </a:prstGeom>
+                  </pic:spPr>
+                </pic:pic>
+              </a:graphicData>
+            </a:graphic>
+          </wp:inline>
+        </w:drawing>
+      </w:r>
+    </w:p>
+    <w:p>
+      <w:r>
+        <w:rPr>
+          <w:noProof/>
+        </w:rPr>
+        <w:lastRenderedPageBreak/>
+        <w:drawing>
+          <wp:inline distT="0" distB="0" distL="0" distR="0" wp14:anchorId="1EA6D14E" wp14:editId="3304A8A1">
+            <wp:extent cx="5453380" cy="8229600"/>
+            <wp:effectExtent l="0" t="0" r="0" b="0"/>
+            <wp:docPr id="7" name="Picture 7" descr="Diagram&#10;&#10;Description automatically generated"/>
+            <wp:cNvGraphicFramePr>
+              <a:graphicFrameLocks xmlns:a="http://schemas.openxmlformats.org/drawingml/2006/main" noChangeAspect="1"/>
+            </wp:cNvGraphicFramePr>
+            <a:graphic xmlns:a="http://schemas.openxmlformats.org/drawingml/2006/main">
+              <a:graphicData uri="http://schemas.openxmlformats.org/drawingml/2006/picture">
+                <pic:pic xmlns:pic="http://schemas.openxmlformats.org/drawingml/2006/picture">
+                  <pic:nvPicPr>
+                    <pic:cNvPr id="7" name="Picture 7" descr="Diagram&#10;&#10;Description automatically generated"/>
+                    <pic:cNvPicPr/>
+                  </pic:nvPicPr>
+                  <pic:blipFill>
+                    <a:blip r:embed="rId14" cstate="print">
+                      <a:extLst>
+                        <a:ext uri="{28A0092B-C50C-407E-A947-70E740481C1C}">
+                          <a14:useLocalDpi xmlns:a14="http://schemas.microsoft.com/office/drawing/2010/main" val="0"/>
+                        </a:ext>
+                      </a:extLst>
+                    </a:blip>
+                    <a:stretch>
+                      <a:fillRect/>
+                    </a:stretch>
+                  </pic:blipFill>
+                  <pic:spPr>
+                    <a:xfrm>
+                      <a:off x="0" y="0"/>
+                      <a:ext cx="5453380" cy="8229600"/>
+                    </a:xfrm>
+                    <a:prstGeom prst="rect">
+                      <a:avLst/>
+                    </a:prstGeom>
+                  </pic:spPr>
+                </pic:pic>
+              </a:graphicData>
+            </a:graphic>
+          </wp:inline>
+        </w:drawing>
+      </w:r>
     </w:p>
     <w:sectPr>
-      <w:footerReference w:type="default" r:id="rId11"/>
+      <w:footerReference w:type="default" r:id="rId15"/>
       <w:pgSz w:w="12240" w:h="15840"/>
       <w:pgMar w:top="1440" w:right="1440" w:bottom="1440" w:left="1440" w:header="720" w:footer="720" w:gutter="0"/>
       <w:pgBorders w:offsetFrom="page">
@@ -2385,7 +2943,6 @@
   <w:style w:type="character" w:default="1" w:styleId="DefaultParagraphFont">
     <w:name w:val="Default Paragraph Font"/>
     <w:uiPriority w:val="1"/>
-    <w:semiHidden/>
     <w:unhideWhenUsed/>
   </w:style>
   <w:style w:type="table" w:default="1" w:styleId="TableNormal">

</xml_diff>

<commit_message>
Documentation rough final draft
</commit_message>
<xml_diff>
--- a/is412project/documentation/System Analysis Documentation.docx
+++ b/is412project/documentation/System Analysis Documentation.docx
@@ -2898,6 +2898,35 @@
         <w:rPr>
           <w:rFonts w:ascii="Times New Roman" w:hAnsi="Times New Roman" w:cs="Times New Roman"/>
         </w:rPr>
+        <w:t xml:space="preserve">The source control for this project can be found here on our Github: </w:t>
+      </w:r>
+      <w:hyperlink r:id="rId15" w:history="1">
+        <w:r>
+          <w:rPr>
+            <w:rStyle w:val="Hyperlink"/>
+            <w:rFonts w:ascii="Times New Roman" w:hAnsi="Times New Roman" w:cs="Times New Roman"/>
+          </w:rPr>
+          <w:t>https://github.com/AustinCGomez/UAH-IS412-FInal-Project</w:t>
+        </w:r>
+      </w:hyperlink>
+    </w:p>
+    <w:p>
+      <w:pPr>
+        <w:rPr>
+          <w:rFonts w:ascii="Times New Roman" w:hAnsi="Times New Roman" w:cs="Times New Roman"/>
+        </w:rPr>
+      </w:pPr>
+    </w:p>
+    <w:p>
+      <w:pPr>
+        <w:rPr>
+          <w:rFonts w:ascii="Times New Roman" w:hAnsi="Times New Roman" w:cs="Times New Roman"/>
+        </w:rPr>
+      </w:pPr>
+      <w:r>
+        <w:rPr>
+          <w:rFonts w:ascii="Times New Roman" w:hAnsi="Times New Roman" w:cs="Times New Roman"/>
+        </w:rPr>
         <w:t xml:space="preserve">It is always important that you have several non-production backups of your source-code and documentation when working on a large project. If a developer’s hardware were to fail, then all the work that went into the project could simply cease to exist. However, if a developer uses source control in the cloud or through the intranet at their business then you will always have a second backup to retrieve that data. Moreover, source-code makes it easier to work on a collaborative project and it allows future developers to dive into your documentation and make the necessary changes that they want to make. </w:t>
       </w:r>
     </w:p>
@@ -3084,7 +3113,7 @@
                     <pic:cNvPicPr/>
                   </pic:nvPicPr>
                   <pic:blipFill>
-                    <a:blip r:embed="rId15"/>
+                    <a:blip r:embed="rId16"/>
                     <a:stretch>
                       <a:fillRect/>
                     </a:stretch>
@@ -3209,7 +3238,7 @@
                     <pic:cNvPicPr/>
                   </pic:nvPicPr>
                   <pic:blipFill>
-                    <a:blip r:embed="rId16"/>
+                    <a:blip r:embed="rId17"/>
                     <a:stretch>
                       <a:fillRect/>
                     </a:stretch>
@@ -3350,7 +3379,7 @@
                     <pic:cNvPicPr/>
                   </pic:nvPicPr>
                   <pic:blipFill>
-                    <a:blip r:embed="rId17"/>
+                    <a:blip r:embed="rId18"/>
                     <a:stretch>
                       <a:fillRect/>
                     </a:stretch>
@@ -3473,7 +3502,7 @@
                     <pic:cNvPicPr/>
                   </pic:nvPicPr>
                   <pic:blipFill>
-                    <a:blip r:embed="rId18"/>
+                    <a:blip r:embed="rId19"/>
                     <a:stretch>
                       <a:fillRect/>
                     </a:stretch>
@@ -3569,7 +3598,7 @@
                     <pic:cNvPicPr/>
                   </pic:nvPicPr>
                   <pic:blipFill>
-                    <a:blip r:embed="rId19"/>
+                    <a:blip r:embed="rId20"/>
                     <a:stretch>
                       <a:fillRect/>
                     </a:stretch>
@@ -3677,7 +3706,7 @@
                     <pic:cNvPicPr/>
                   </pic:nvPicPr>
                   <pic:blipFill>
-                    <a:blip r:embed="rId20"/>
+                    <a:blip r:embed="rId21"/>
                     <a:stretch>
                       <a:fillRect/>
                     </a:stretch>
@@ -3787,7 +3816,7 @@
                     <pic:cNvPicPr/>
                   </pic:nvPicPr>
                   <pic:blipFill>
-                    <a:blip r:embed="rId21"/>
+                    <a:blip r:embed="rId22"/>
                     <a:stretch>
                       <a:fillRect/>
                     </a:stretch>
@@ -3917,7 +3946,7 @@
                     <pic:cNvPicPr/>
                   </pic:nvPicPr>
                   <pic:blipFill>
-                    <a:blip r:embed="rId22"/>
+                    <a:blip r:embed="rId23"/>
                     <a:stretch>
                       <a:fillRect/>
                     </a:stretch>
@@ -4022,7 +4051,7 @@
                     <pic:cNvPicPr/>
                   </pic:nvPicPr>
                   <pic:blipFill>
-                    <a:blip r:embed="rId23"/>
+                    <a:blip r:embed="rId24"/>
                     <a:stretch>
                       <a:fillRect/>
                     </a:stretch>
@@ -4089,16 +4118,24 @@
     <w:p>
       <w:pPr>
         <w:pStyle w:val="Heading1"/>
-        <w:rPr>
-          <w:rFonts w:ascii="Times New Roman" w:hAnsi="Times New Roman" w:cs="Times New Roman"/>
-        </w:rPr>
       </w:pPr>
       <w:bookmarkStart w:id="15" w:name="_Toc89717400"/>
       <w:r>
-        <w:rPr>
-          <w:rFonts w:ascii="Times New Roman" w:hAnsi="Times New Roman" w:cs="Times New Roman"/>
-        </w:rPr>
         <w:lastRenderedPageBreak/>
+        <w:t>Development Technical Overview: Source-Code Overview</w:t>
+      </w:r>
+    </w:p>
+    <w:p>
+      <w:pPr>
+        <w:pStyle w:val="Heading1"/>
+        <w:rPr>
+          <w:rFonts w:ascii="Times New Roman" w:hAnsi="Times New Roman" w:cs="Times New Roman"/>
+        </w:rPr>
+      </w:pPr>
+      <w:r>
+        <w:rPr>
+          <w:rFonts w:ascii="Times New Roman" w:hAnsi="Times New Roman" w:cs="Times New Roman"/>
+        </w:rPr>
         <w:t>Development</w:t>
       </w:r>
       <w:r>
@@ -4278,7 +4315,7 @@
                     <pic:cNvPicPr/>
                   </pic:nvPicPr>
                   <pic:blipFill>
-                    <a:blip r:embed="rId24"/>
+                    <a:blip r:embed="rId25"/>
                     <a:stretch>
                       <a:fillRect/>
                     </a:stretch>
@@ -4376,7 +4413,7 @@
                     <pic:cNvPicPr/>
                   </pic:nvPicPr>
                   <pic:blipFill>
-                    <a:blip r:embed="rId25"/>
+                    <a:blip r:embed="rId26"/>
                     <a:stretch>
                       <a:fillRect/>
                     </a:stretch>
@@ -4441,6 +4478,7 @@
           <w:b/>
           <w:bCs/>
         </w:rPr>
+        <w:lastRenderedPageBreak/>
         <w:t xml:space="preserve">Showcase 3: We also have a history panel that shows </w:t>
       </w:r>
       <w:r>
@@ -4473,7 +4511,6 @@
           <w:rFonts w:ascii="Times New Roman" w:hAnsi="Times New Roman" w:cs="Times New Roman"/>
           <w:noProof/>
         </w:rPr>
-        <w:lastRenderedPageBreak/>
         <w:drawing>
           <wp:inline distT="0" distB="0" distL="0" distR="0" wp14:anchorId="71AA854D" wp14:editId="2BB7B20A">
             <wp:extent cx="5943600" cy="664845"/>
@@ -4490,7 +4527,7 @@
                     <pic:cNvPicPr/>
                   </pic:nvPicPr>
                   <pic:blipFill>
-                    <a:blip r:embed="rId26"/>
+                    <a:blip r:embed="rId27"/>
                     <a:stretch>
                       <a:fillRect/>
                     </a:stretch>
@@ -4585,7 +4622,7 @@
                     <pic:cNvPicPr/>
                   </pic:nvPicPr>
                   <pic:blipFill>
-                    <a:blip r:embed="rId27"/>
+                    <a:blip r:embed="rId28"/>
                     <a:stretch>
                       <a:fillRect/>
                     </a:stretch>
@@ -4658,6 +4695,7 @@
           <w:rFonts w:ascii="Times New Roman" w:hAnsi="Times New Roman" w:cs="Times New Roman"/>
           <w:noProof/>
         </w:rPr>
+        <w:lastRenderedPageBreak/>
         <w:drawing>
           <wp:inline distT="0" distB="0" distL="0" distR="0" wp14:anchorId="444A5EC2" wp14:editId="2BF719A8">
             <wp:extent cx="4660900" cy="1579527"/>
@@ -4674,7 +4712,7 @@
                     <pic:cNvPicPr/>
                   </pic:nvPicPr>
                   <pic:blipFill>
-                    <a:blip r:embed="rId28"/>
+                    <a:blip r:embed="rId29"/>
                     <a:stretch>
                       <a:fillRect/>
                     </a:stretch>
@@ -4737,7 +4775,6 @@
         <w:rPr>
           <w:rFonts w:ascii="Times New Roman" w:hAnsi="Times New Roman" w:cs="Times New Roman"/>
         </w:rPr>
-        <w:lastRenderedPageBreak/>
         <w:t>Objective 3: Managing user creation and setting specific variables</w:t>
       </w:r>
       <w:bookmarkEnd w:id="18"/>
@@ -4796,7 +4833,7 @@
                     <pic:cNvPicPr/>
                   </pic:nvPicPr>
                   <pic:blipFill>
-                    <a:blip r:embed="rId29"/>
+                    <a:blip r:embed="rId30"/>
                     <a:stretch>
                       <a:fillRect/>
                     </a:stretch>
@@ -4871,6 +4908,7 @@
           <w:rFonts w:ascii="Times New Roman" w:hAnsi="Times New Roman" w:cs="Times New Roman"/>
           <w:noProof/>
         </w:rPr>
+        <w:lastRenderedPageBreak/>
         <w:drawing>
           <wp:inline distT="0" distB="0" distL="0" distR="0" wp14:anchorId="763D458A" wp14:editId="7447C71C">
             <wp:extent cx="5943600" cy="1539875"/>
@@ -4887,7 +4925,7 @@
                     <pic:cNvPicPr/>
                   </pic:nvPicPr>
                   <pic:blipFill>
-                    <a:blip r:embed="rId30"/>
+                    <a:blip r:embed="rId31"/>
                     <a:stretch>
                       <a:fillRect/>
                     </a:stretch>
@@ -4966,11 +5004,16 @@
       </w:r>
     </w:p>
     <w:p>
-      <w:r>
-        <w:rPr>
+      <w:pPr>
+        <w:rPr>
+          <w:rFonts w:ascii="Times New Roman" w:hAnsi="Times New Roman" w:cs="Times New Roman"/>
+        </w:rPr>
+      </w:pPr>
+      <w:r>
+        <w:rPr>
+          <w:rFonts w:ascii="Times New Roman" w:hAnsi="Times New Roman" w:cs="Times New Roman"/>
           <w:noProof/>
         </w:rPr>
-        <w:lastRenderedPageBreak/>
         <w:drawing>
           <wp:inline distT="0" distB="0" distL="0" distR="0" wp14:anchorId="07F3D7BF" wp14:editId="7BEF7876">
             <wp:extent cx="5943600" cy="1096645"/>
@@ -4987,7 +5030,7 @@
                     <pic:cNvPicPr/>
                   </pic:nvPicPr>
                   <pic:blipFill>
-                    <a:blip r:embed="rId31"/>
+                    <a:blip r:embed="rId32"/>
                     <a:stretch>
                       <a:fillRect/>
                     </a:stretch>
@@ -5092,22 +5135,1110 @@
     <w:p>
       <w:pPr>
         <w:pStyle w:val="Heading1"/>
-      </w:pPr>
-      <w:r>
+        <w:rPr>
+          <w:rFonts w:ascii="Times New Roman" w:hAnsi="Times New Roman" w:cs="Times New Roman"/>
+        </w:rPr>
+      </w:pPr>
+      <w:r>
+        <w:rPr>
+          <w:rFonts w:ascii="Times New Roman" w:hAnsi="Times New Roman" w:cs="Times New Roman"/>
+        </w:rPr>
         <w:lastRenderedPageBreak/>
         <w:t>Development Technical Overview: The Front-End</w:t>
       </w:r>
     </w:p>
     <w:p>
       <w:pPr>
+        <w:rPr>
+          <w:rFonts w:ascii="Times New Roman" w:hAnsi="Times New Roman" w:cs="Times New Roman"/>
+        </w:rPr>
+      </w:pPr>
+      <w:r>
+        <w:rPr>
+          <w:rFonts w:ascii="Times New Roman" w:hAnsi="Times New Roman" w:cs="Times New Roman"/>
+        </w:rPr>
+        <w:t xml:space="preserve">The front-end of the application is built using a combination of bootstrap, html5, CSS, and the Python templating language provided by Django. </w:t>
+      </w:r>
+      <w:r>
+        <w:rPr>
+          <w:rFonts w:ascii="Times New Roman" w:hAnsi="Times New Roman" w:cs="Times New Roman"/>
+        </w:rPr>
+        <w:t>We designed the front-end using a visual GUI tool known as Bootstrap Studio. This software assists with building beautiful graphical interfaces that also will expand in size to any platform that the website is being built on</w:t>
+      </w:r>
+      <w:r>
+        <w:rPr>
+          <w:rFonts w:ascii="Times New Roman" w:hAnsi="Times New Roman" w:cs="Times New Roman"/>
+        </w:rPr>
+        <w:t>.</w:t>
+      </w:r>
+    </w:p>
+    <w:p>
+      <w:pPr>
+        <w:rPr>
+          <w:rFonts w:ascii="Times New Roman" w:hAnsi="Times New Roman" w:cs="Times New Roman"/>
+        </w:rPr>
+      </w:pPr>
+      <w:r>
+        <w:rPr>
+          <w:rFonts w:ascii="Times New Roman" w:hAnsi="Times New Roman" w:cs="Times New Roman"/>
+        </w:rPr>
+        <w:t>We had a total of five graphical interfaces that we designed and implemented with the backend code. These graphical interfaces are now shown below:</w:t>
+      </w:r>
+    </w:p>
+    <w:p>
+      <w:pPr>
+        <w:pStyle w:val="Heading2"/>
+        <w:rPr>
+          <w:rFonts w:ascii="Times New Roman" w:hAnsi="Times New Roman" w:cs="Times New Roman"/>
+        </w:rPr>
+      </w:pPr>
+      <w:r>
+        <w:rPr>
+          <w:rFonts w:ascii="Times New Roman" w:hAnsi="Times New Roman" w:cs="Times New Roman"/>
+        </w:rPr>
+        <w:t>Homepage/Catalog</w:t>
+      </w:r>
+    </w:p>
+    <w:p>
+      <w:pPr>
+        <w:rPr>
+          <w:rFonts w:ascii="Times New Roman" w:hAnsi="Times New Roman" w:cs="Times New Roman"/>
+        </w:rPr>
+      </w:pPr>
+      <w:r>
+        <w:rPr>
+          <w:rFonts w:ascii="Times New Roman" w:hAnsi="Times New Roman" w:cs="Times New Roman"/>
+          <w:noProof/>
+        </w:rPr>
+        <w:drawing>
+          <wp:inline distT="0" distB="0" distL="0" distR="0" wp14:anchorId="37F3BBCE" wp14:editId="31C04EF1">
+            <wp:extent cx="4541664" cy="2344586"/>
+            <wp:effectExtent l="133350" t="114300" r="125730" b="151130"/>
+            <wp:docPr id="26" name="Picture 26" descr="Graphical user interface, application, Teams&#10;&#10;Description automatically generated"/>
+            <wp:cNvGraphicFramePr>
+              <a:graphicFrameLocks xmlns:a="http://schemas.openxmlformats.org/drawingml/2006/main" noChangeAspect="1"/>
+            </wp:cNvGraphicFramePr>
+            <a:graphic xmlns:a="http://schemas.openxmlformats.org/drawingml/2006/main">
+              <a:graphicData uri="http://schemas.openxmlformats.org/drawingml/2006/picture">
+                <pic:pic xmlns:pic="http://schemas.openxmlformats.org/drawingml/2006/picture">
+                  <pic:nvPicPr>
+                    <pic:cNvPr id="26" name="Picture 26" descr="Graphical user interface, application, Teams&#10;&#10;Description automatically generated"/>
+                    <pic:cNvPicPr/>
+                  </pic:nvPicPr>
+                  <pic:blipFill>
+                    <a:blip r:embed="rId33"/>
+                    <a:stretch>
+                      <a:fillRect/>
+                    </a:stretch>
+                  </pic:blipFill>
+                  <pic:spPr>
+                    <a:xfrm>
+                      <a:off x="0" y="0"/>
+                      <a:ext cx="4549223" cy="2348488"/>
+                    </a:xfrm>
+                    <a:prstGeom prst="rect">
+                      <a:avLst/>
+                    </a:prstGeom>
+                    <a:solidFill>
+                      <a:srgbClr val="FFFFFF">
+                        <a:shade val="85000"/>
+                      </a:srgbClr>
+                    </a:solidFill>
+                    <a:ln w="88900" cap="sq">
+                      <a:solidFill>
+                        <a:srgbClr val="FFFFFF"/>
+                      </a:solidFill>
+                      <a:miter lim="800000"/>
+                    </a:ln>
+                    <a:effectLst>
+                      <a:outerShdw blurRad="55000" dist="18000" dir="5400000" algn="tl" rotWithShape="0">
+                        <a:srgbClr val="000000">
+                          <a:alpha val="40000"/>
+                        </a:srgbClr>
+                      </a:outerShdw>
+                    </a:effectLst>
+                    <a:scene3d>
+                      <a:camera prst="orthographicFront"/>
+                      <a:lightRig rig="twoPt" dir="t">
+                        <a:rot lat="0" lon="0" rev="7200000"/>
+                      </a:lightRig>
+                    </a:scene3d>
+                    <a:sp3d>
+                      <a:bevelT w="25400" h="19050"/>
+                      <a:contourClr>
+                        <a:srgbClr val="FFFFFF"/>
+                      </a:contourClr>
+                    </a:sp3d>
+                  </pic:spPr>
+                </pic:pic>
+              </a:graphicData>
+            </a:graphic>
+          </wp:inline>
+        </w:drawing>
+      </w:r>
+    </w:p>
+    <w:p>
+      <w:pPr>
+        <w:pStyle w:val="Heading2"/>
+        <w:rPr>
+          <w:rFonts w:ascii="Times New Roman" w:hAnsi="Times New Roman" w:cs="Times New Roman"/>
+        </w:rPr>
+      </w:pPr>
+      <w:r>
+        <w:rPr>
+          <w:rFonts w:ascii="Times New Roman" w:hAnsi="Times New Roman" w:cs="Times New Roman"/>
+        </w:rPr>
+        <w:t>Checkout Panel</w:t>
+      </w:r>
+    </w:p>
+    <w:p>
+      <w:pPr>
+        <w:rPr>
+          <w:rFonts w:ascii="Times New Roman" w:hAnsi="Times New Roman" w:cs="Times New Roman"/>
+        </w:rPr>
+      </w:pPr>
+      <w:r>
+        <w:rPr>
+          <w:rFonts w:ascii="Times New Roman" w:hAnsi="Times New Roman" w:cs="Times New Roman"/>
+          <w:noProof/>
+        </w:rPr>
+        <w:drawing>
+          <wp:inline distT="0" distB="0" distL="0" distR="0" wp14:anchorId="621A1951" wp14:editId="5C0A7621">
+            <wp:extent cx="4567666" cy="2399000"/>
+            <wp:effectExtent l="133350" t="114300" r="118745" b="173355"/>
+            <wp:docPr id="27" name="Picture 27" descr="Graphical user interface, text, application, email&#10;&#10;Description automatically generated"/>
+            <wp:cNvGraphicFramePr>
+              <a:graphicFrameLocks xmlns:a="http://schemas.openxmlformats.org/drawingml/2006/main" noChangeAspect="1"/>
+            </wp:cNvGraphicFramePr>
+            <a:graphic xmlns:a="http://schemas.openxmlformats.org/drawingml/2006/main">
+              <a:graphicData uri="http://schemas.openxmlformats.org/drawingml/2006/picture">
+                <pic:pic xmlns:pic="http://schemas.openxmlformats.org/drawingml/2006/picture">
+                  <pic:nvPicPr>
+                    <pic:cNvPr id="27" name="Picture 27" descr="Graphical user interface, text, application, email&#10;&#10;Description automatically generated"/>
+                    <pic:cNvPicPr/>
+                  </pic:nvPicPr>
+                  <pic:blipFill>
+                    <a:blip r:embed="rId34"/>
+                    <a:stretch>
+                      <a:fillRect/>
+                    </a:stretch>
+                  </pic:blipFill>
+                  <pic:spPr>
+                    <a:xfrm>
+                      <a:off x="0" y="0"/>
+                      <a:ext cx="4596077" cy="2413922"/>
+                    </a:xfrm>
+                    <a:prstGeom prst="rect">
+                      <a:avLst/>
+                    </a:prstGeom>
+                    <a:solidFill>
+                      <a:srgbClr val="FFFFFF">
+                        <a:shade val="85000"/>
+                      </a:srgbClr>
+                    </a:solidFill>
+                    <a:ln w="88900" cap="sq">
+                      <a:solidFill>
+                        <a:srgbClr val="FFFFFF"/>
+                      </a:solidFill>
+                      <a:miter lim="800000"/>
+                    </a:ln>
+                    <a:effectLst>
+                      <a:outerShdw blurRad="55000" dist="18000" dir="5400000" algn="tl" rotWithShape="0">
+                        <a:srgbClr val="000000">
+                          <a:alpha val="40000"/>
+                        </a:srgbClr>
+                      </a:outerShdw>
+                    </a:effectLst>
+                    <a:scene3d>
+                      <a:camera prst="orthographicFront"/>
+                      <a:lightRig rig="twoPt" dir="t">
+                        <a:rot lat="0" lon="0" rev="7200000"/>
+                      </a:lightRig>
+                    </a:scene3d>
+                    <a:sp3d>
+                      <a:bevelT w="25400" h="19050"/>
+                      <a:contourClr>
+                        <a:srgbClr val="FFFFFF"/>
+                      </a:contourClr>
+                    </a:sp3d>
+                  </pic:spPr>
+                </pic:pic>
+              </a:graphicData>
+            </a:graphic>
+          </wp:inline>
+        </w:drawing>
+      </w:r>
+    </w:p>
+    <w:p>
+      <w:pPr>
+        <w:rPr>
+          <w:rFonts w:ascii="Times New Roman" w:hAnsi="Times New Roman" w:cs="Times New Roman"/>
+        </w:rPr>
+      </w:pPr>
+    </w:p>
+    <w:p>
+      <w:pPr>
+        <w:pStyle w:val="Heading2"/>
+        <w:rPr>
+          <w:rFonts w:ascii="Times New Roman" w:hAnsi="Times New Roman" w:cs="Times New Roman"/>
+        </w:rPr>
+      </w:pPr>
+      <w:r>
+        <w:rPr>
+          <w:rFonts w:ascii="Times New Roman" w:hAnsi="Times New Roman" w:cs="Times New Roman"/>
+        </w:rPr>
+        <w:lastRenderedPageBreak/>
+        <w:t>Login Panel</w:t>
+      </w:r>
+    </w:p>
+    <w:p>
+      <w:pPr>
+        <w:rPr>
+          <w:rFonts w:ascii="Times New Roman" w:hAnsi="Times New Roman" w:cs="Times New Roman"/>
+        </w:rPr>
+      </w:pPr>
+      <w:r>
+        <w:rPr>
+          <w:rFonts w:ascii="Times New Roman" w:hAnsi="Times New Roman" w:cs="Times New Roman"/>
+          <w:noProof/>
+        </w:rPr>
+        <w:drawing>
+          <wp:inline distT="0" distB="0" distL="0" distR="0" wp14:anchorId="7F5A124D" wp14:editId="50399BCD">
+            <wp:extent cx="4480993" cy="1466855"/>
+            <wp:effectExtent l="133350" t="114300" r="129540" b="171450"/>
+            <wp:docPr id="28" name="Picture 28" descr="Graphical user interface, application, Teams&#10;&#10;Description automatically generated"/>
+            <wp:cNvGraphicFramePr>
+              <a:graphicFrameLocks xmlns:a="http://schemas.openxmlformats.org/drawingml/2006/main" noChangeAspect="1"/>
+            </wp:cNvGraphicFramePr>
+            <a:graphic xmlns:a="http://schemas.openxmlformats.org/drawingml/2006/main">
+              <a:graphicData uri="http://schemas.openxmlformats.org/drawingml/2006/picture">
+                <pic:pic xmlns:pic="http://schemas.openxmlformats.org/drawingml/2006/picture">
+                  <pic:nvPicPr>
+                    <pic:cNvPr id="28" name="Picture 28" descr="Graphical user interface, application, Teams&#10;&#10;Description automatically generated"/>
+                    <pic:cNvPicPr/>
+                  </pic:nvPicPr>
+                  <pic:blipFill>
+                    <a:blip r:embed="rId35"/>
+                    <a:stretch>
+                      <a:fillRect/>
+                    </a:stretch>
+                  </pic:blipFill>
+                  <pic:spPr>
+                    <a:xfrm>
+                      <a:off x="0" y="0"/>
+                      <a:ext cx="4501914" cy="1473704"/>
+                    </a:xfrm>
+                    <a:prstGeom prst="rect">
+                      <a:avLst/>
+                    </a:prstGeom>
+                    <a:solidFill>
+                      <a:srgbClr val="FFFFFF">
+                        <a:shade val="85000"/>
+                      </a:srgbClr>
+                    </a:solidFill>
+                    <a:ln w="88900" cap="sq">
+                      <a:solidFill>
+                        <a:srgbClr val="FFFFFF"/>
+                      </a:solidFill>
+                      <a:miter lim="800000"/>
+                    </a:ln>
+                    <a:effectLst>
+                      <a:outerShdw blurRad="55000" dist="18000" dir="5400000" algn="tl" rotWithShape="0">
+                        <a:srgbClr val="000000">
+                          <a:alpha val="40000"/>
+                        </a:srgbClr>
+                      </a:outerShdw>
+                    </a:effectLst>
+                    <a:scene3d>
+                      <a:camera prst="orthographicFront"/>
+                      <a:lightRig rig="twoPt" dir="t">
+                        <a:rot lat="0" lon="0" rev="7200000"/>
+                      </a:lightRig>
+                    </a:scene3d>
+                    <a:sp3d>
+                      <a:bevelT w="25400" h="19050"/>
+                      <a:contourClr>
+                        <a:srgbClr val="FFFFFF"/>
+                      </a:contourClr>
+                    </a:sp3d>
+                  </pic:spPr>
+                </pic:pic>
+              </a:graphicData>
+            </a:graphic>
+          </wp:inline>
+        </w:drawing>
+      </w:r>
+    </w:p>
+    <w:p>
+      <w:pPr>
+        <w:pStyle w:val="Heading2"/>
+        <w:rPr>
+          <w:rFonts w:ascii="Times New Roman" w:hAnsi="Times New Roman" w:cs="Times New Roman"/>
+        </w:rPr>
+      </w:pPr>
+      <w:r>
+        <w:rPr>
+          <w:rFonts w:ascii="Times New Roman" w:hAnsi="Times New Roman" w:cs="Times New Roman"/>
+        </w:rPr>
+        <w:t>Signup Panel</w:t>
+      </w:r>
+    </w:p>
+    <w:p>
+      <w:pPr>
+        <w:rPr>
+          <w:rFonts w:ascii="Times New Roman" w:hAnsi="Times New Roman" w:cs="Times New Roman"/>
+        </w:rPr>
+      </w:pPr>
+      <w:r>
+        <w:rPr>
+          <w:rFonts w:ascii="Times New Roman" w:hAnsi="Times New Roman" w:cs="Times New Roman"/>
+          <w:noProof/>
+        </w:rPr>
+        <w:drawing>
+          <wp:inline distT="0" distB="0" distL="0" distR="0" wp14:anchorId="69F3776D" wp14:editId="0A512E37">
+            <wp:extent cx="3430388" cy="2149490"/>
+            <wp:effectExtent l="133350" t="114300" r="113030" b="136525"/>
+            <wp:docPr id="29" name="Picture 29" descr="Graphical user interface, application&#10;&#10;Description automatically generated"/>
+            <wp:cNvGraphicFramePr>
+              <a:graphicFrameLocks xmlns:a="http://schemas.openxmlformats.org/drawingml/2006/main" noChangeAspect="1"/>
+            </wp:cNvGraphicFramePr>
+            <a:graphic xmlns:a="http://schemas.openxmlformats.org/drawingml/2006/main">
+              <a:graphicData uri="http://schemas.openxmlformats.org/drawingml/2006/picture">
+                <pic:pic xmlns:pic="http://schemas.openxmlformats.org/drawingml/2006/picture">
+                  <pic:nvPicPr>
+                    <pic:cNvPr id="29" name="Picture 29" descr="Graphical user interface, application&#10;&#10;Description automatically generated"/>
+                    <pic:cNvPicPr/>
+                  </pic:nvPicPr>
+                  <pic:blipFill>
+                    <a:blip r:embed="rId36"/>
+                    <a:stretch>
+                      <a:fillRect/>
+                    </a:stretch>
+                  </pic:blipFill>
+                  <pic:spPr>
+                    <a:xfrm>
+                      <a:off x="0" y="0"/>
+                      <a:ext cx="3438393" cy="2154506"/>
+                    </a:xfrm>
+                    <a:prstGeom prst="rect">
+                      <a:avLst/>
+                    </a:prstGeom>
+                    <a:solidFill>
+                      <a:srgbClr val="FFFFFF">
+                        <a:shade val="85000"/>
+                      </a:srgbClr>
+                    </a:solidFill>
+                    <a:ln w="88900" cap="sq">
+                      <a:solidFill>
+                        <a:srgbClr val="FFFFFF"/>
+                      </a:solidFill>
+                      <a:miter lim="800000"/>
+                    </a:ln>
+                    <a:effectLst>
+                      <a:outerShdw blurRad="55000" dist="18000" dir="5400000" algn="tl" rotWithShape="0">
+                        <a:srgbClr val="000000">
+                          <a:alpha val="40000"/>
+                        </a:srgbClr>
+                      </a:outerShdw>
+                    </a:effectLst>
+                    <a:scene3d>
+                      <a:camera prst="orthographicFront"/>
+                      <a:lightRig rig="twoPt" dir="t">
+                        <a:rot lat="0" lon="0" rev="7200000"/>
+                      </a:lightRig>
+                    </a:scene3d>
+                    <a:sp3d>
+                      <a:bevelT w="25400" h="19050"/>
+                      <a:contourClr>
+                        <a:srgbClr val="FFFFFF"/>
+                      </a:contourClr>
+                    </a:sp3d>
+                  </pic:spPr>
+                </pic:pic>
+              </a:graphicData>
+            </a:graphic>
+          </wp:inline>
+        </w:drawing>
+      </w:r>
+    </w:p>
+    <w:p>
+      <w:pPr>
+        <w:rPr>
+          <w:rFonts w:ascii="Times New Roman" w:hAnsi="Times New Roman" w:cs="Times New Roman"/>
+        </w:rPr>
+      </w:pPr>
+    </w:p>
+    <w:p>
+      <w:pPr>
+        <w:rPr>
+          <w:rFonts w:ascii="Times New Roman" w:hAnsi="Times New Roman" w:cs="Times New Roman"/>
+        </w:rPr>
+      </w:pPr>
+      <w:r>
+        <w:rPr>
+          <w:rFonts w:ascii="Times New Roman" w:hAnsi="Times New Roman" w:cs="Times New Roman"/>
+        </w:rPr>
+        <w:t>All</w:t>
+      </w:r>
+      <w:r>
+        <w:rPr>
+          <w:rFonts w:ascii="Times New Roman" w:hAnsi="Times New Roman" w:cs="Times New Roman"/>
+        </w:rPr>
+        <w:t xml:space="preserve"> the views have full functionality with our backend database and are linked to the administrative panel.</w:t>
+      </w:r>
+    </w:p>
+    <w:p>
+      <w:pPr>
         <w:pStyle w:val="Heading1"/>
-      </w:pPr>
-      <w:r>
+        <w:rPr>
+          <w:rFonts w:ascii="Times New Roman" w:hAnsi="Times New Roman" w:cs="Times New Roman"/>
+        </w:rPr>
+      </w:pPr>
+      <w:r>
+        <w:rPr>
+          <w:rFonts w:ascii="Times New Roman" w:hAnsi="Times New Roman" w:cs="Times New Roman"/>
+        </w:rPr>
         <w:t>Development Technical Overview: The Database</w:t>
       </w:r>
     </w:p>
+    <w:p>
+      <w:pPr>
+        <w:rPr>
+          <w:rFonts w:ascii="Times New Roman" w:hAnsi="Times New Roman" w:cs="Times New Roman"/>
+        </w:rPr>
+      </w:pPr>
+      <w:r>
+        <w:rPr>
+          <w:rFonts w:ascii="Times New Roman" w:hAnsi="Times New Roman" w:cs="Times New Roman"/>
+        </w:rPr>
+        <w:t xml:space="preserve">We utilize </w:t>
+      </w:r>
+      <w:proofErr w:type="spellStart"/>
+      <w:r>
+        <w:rPr>
+          <w:rFonts w:ascii="Times New Roman" w:hAnsi="Times New Roman" w:cs="Times New Roman"/>
+        </w:rPr>
+        <w:t>SQlite</w:t>
+      </w:r>
+      <w:proofErr w:type="spellEnd"/>
+      <w:r>
+        <w:rPr>
+          <w:rFonts w:ascii="Times New Roman" w:hAnsi="Times New Roman" w:cs="Times New Roman"/>
+        </w:rPr>
+        <w:t xml:space="preserve"> to create our database for this project. SQLite is a standard database application program however what makes it unique is that the developer uses Python code to develop all the different database procedures and Django will then develop the SQL code automatically to be applied when it is done. Django also comes equipped with a specialized shell which can be used to write queries and test out the functionality. Shown below are our two databases developed for this project. </w:t>
+      </w:r>
+    </w:p>
+    <w:p>
+      <w:pPr>
+        <w:rPr>
+          <w:rFonts w:ascii="Times New Roman" w:hAnsi="Times New Roman" w:cs="Times New Roman"/>
+        </w:rPr>
+      </w:pPr>
+      <w:r>
+        <w:rPr>
+          <w:rFonts w:ascii="Times New Roman" w:hAnsi="Times New Roman" w:cs="Times New Roman"/>
+          <w:noProof/>
+        </w:rPr>
+        <w:lastRenderedPageBreak/>
+        <w:drawing>
+          <wp:inline distT="0" distB="0" distL="0" distR="0" wp14:anchorId="30954CC5" wp14:editId="1F18D016">
+            <wp:extent cx="5943600" cy="2791460"/>
+            <wp:effectExtent l="133350" t="114300" r="133350" b="161290"/>
+            <wp:docPr id="30" name="Picture 30" descr="Text&#10;&#10;Description automatically generated"/>
+            <wp:cNvGraphicFramePr>
+              <a:graphicFrameLocks xmlns:a="http://schemas.openxmlformats.org/drawingml/2006/main" noChangeAspect="1"/>
+            </wp:cNvGraphicFramePr>
+            <a:graphic xmlns:a="http://schemas.openxmlformats.org/drawingml/2006/main">
+              <a:graphicData uri="http://schemas.openxmlformats.org/drawingml/2006/picture">
+                <pic:pic xmlns:pic="http://schemas.openxmlformats.org/drawingml/2006/picture">
+                  <pic:nvPicPr>
+                    <pic:cNvPr id="30" name="Picture 30" descr="Text&#10;&#10;Description automatically generated"/>
+                    <pic:cNvPicPr/>
+                  </pic:nvPicPr>
+                  <pic:blipFill>
+                    <a:blip r:embed="rId37"/>
+                    <a:stretch>
+                      <a:fillRect/>
+                    </a:stretch>
+                  </pic:blipFill>
+                  <pic:spPr>
+                    <a:xfrm>
+                      <a:off x="0" y="0"/>
+                      <a:ext cx="5943600" cy="2791460"/>
+                    </a:xfrm>
+                    <a:prstGeom prst="rect">
+                      <a:avLst/>
+                    </a:prstGeom>
+                    <a:solidFill>
+                      <a:srgbClr val="FFFFFF">
+                        <a:shade val="85000"/>
+                      </a:srgbClr>
+                    </a:solidFill>
+                    <a:ln w="88900" cap="sq">
+                      <a:solidFill>
+                        <a:srgbClr val="FFFFFF"/>
+                      </a:solidFill>
+                      <a:miter lim="800000"/>
+                    </a:ln>
+                    <a:effectLst>
+                      <a:outerShdw blurRad="55000" dist="18000" dir="5400000" algn="tl" rotWithShape="0">
+                        <a:srgbClr val="000000">
+                          <a:alpha val="40000"/>
+                        </a:srgbClr>
+                      </a:outerShdw>
+                    </a:effectLst>
+                    <a:scene3d>
+                      <a:camera prst="orthographicFront"/>
+                      <a:lightRig rig="twoPt" dir="t">
+                        <a:rot lat="0" lon="0" rev="7200000"/>
+                      </a:lightRig>
+                    </a:scene3d>
+                    <a:sp3d>
+                      <a:bevelT w="25400" h="19050"/>
+                      <a:contourClr>
+                        <a:srgbClr val="FFFFFF"/>
+                      </a:contourClr>
+                    </a:sp3d>
+                  </pic:spPr>
+                </pic:pic>
+              </a:graphicData>
+            </a:graphic>
+          </wp:inline>
+        </w:drawing>
+      </w:r>
+    </w:p>
+    <w:p>
+      <w:pPr>
+        <w:rPr>
+          <w:rFonts w:ascii="Times New Roman" w:hAnsi="Times New Roman" w:cs="Times New Roman"/>
+        </w:rPr>
+      </w:pPr>
+      <w:r>
+        <w:rPr>
+          <w:rFonts w:ascii="Times New Roman" w:hAnsi="Times New Roman" w:cs="Times New Roman"/>
+        </w:rPr>
+        <w:t xml:space="preserve">This is the code that we used to create our Items database. </w:t>
+      </w:r>
+      <w:r>
+        <w:rPr>
+          <w:rFonts w:ascii="Times New Roman" w:hAnsi="Times New Roman" w:cs="Times New Roman"/>
+        </w:rPr>
+        <w:t>Just six lines of Python scripting does a lot of work in the background. It creates all the fields for each item that we want to add to the project.</w:t>
+      </w:r>
+    </w:p>
+    <w:p>
+      <w:pPr>
+        <w:rPr>
+          <w:rFonts w:ascii="Times New Roman" w:hAnsi="Times New Roman" w:cs="Times New Roman"/>
+        </w:rPr>
+      </w:pPr>
+    </w:p>
+    <w:p>
+      <w:r>
+        <w:rPr>
+          <w:noProof/>
+        </w:rPr>
+        <w:drawing>
+          <wp:inline distT="0" distB="0" distL="0" distR="0" wp14:anchorId="416A9638" wp14:editId="2ECE6BA7">
+            <wp:extent cx="5381625" cy="3400425"/>
+            <wp:effectExtent l="133350" t="114300" r="142875" b="161925"/>
+            <wp:docPr id="31" name="Picture 31" descr="Text&#10;&#10;Description automatically generated"/>
+            <wp:cNvGraphicFramePr>
+              <a:graphicFrameLocks xmlns:a="http://schemas.openxmlformats.org/drawingml/2006/main" noChangeAspect="1"/>
+            </wp:cNvGraphicFramePr>
+            <a:graphic xmlns:a="http://schemas.openxmlformats.org/drawingml/2006/main">
+              <a:graphicData uri="http://schemas.openxmlformats.org/drawingml/2006/picture">
+                <pic:pic xmlns:pic="http://schemas.openxmlformats.org/drawingml/2006/picture">
+                  <pic:nvPicPr>
+                    <pic:cNvPr id="31" name="Picture 31" descr="Text&#10;&#10;Description automatically generated"/>
+                    <pic:cNvPicPr/>
+                  </pic:nvPicPr>
+                  <pic:blipFill>
+                    <a:blip r:embed="rId38"/>
+                    <a:stretch>
+                      <a:fillRect/>
+                    </a:stretch>
+                  </pic:blipFill>
+                  <pic:spPr>
+                    <a:xfrm>
+                      <a:off x="0" y="0"/>
+                      <a:ext cx="5381625" cy="3400425"/>
+                    </a:xfrm>
+                    <a:prstGeom prst="rect">
+                      <a:avLst/>
+                    </a:prstGeom>
+                    <a:solidFill>
+                      <a:srgbClr val="FFFFFF">
+                        <a:shade val="85000"/>
+                      </a:srgbClr>
+                    </a:solidFill>
+                    <a:ln w="88900" cap="sq">
+                      <a:solidFill>
+                        <a:srgbClr val="FFFFFF"/>
+                      </a:solidFill>
+                      <a:miter lim="800000"/>
+                    </a:ln>
+                    <a:effectLst>
+                      <a:outerShdw blurRad="55000" dist="18000" dir="5400000" algn="tl" rotWithShape="0">
+                        <a:srgbClr val="000000">
+                          <a:alpha val="40000"/>
+                        </a:srgbClr>
+                      </a:outerShdw>
+                    </a:effectLst>
+                    <a:scene3d>
+                      <a:camera prst="orthographicFront"/>
+                      <a:lightRig rig="twoPt" dir="t">
+                        <a:rot lat="0" lon="0" rev="7200000"/>
+                      </a:lightRig>
+                    </a:scene3d>
+                    <a:sp3d>
+                      <a:bevelT w="25400" h="19050"/>
+                      <a:contourClr>
+                        <a:srgbClr val="FFFFFF"/>
+                      </a:contourClr>
+                    </a:sp3d>
+                  </pic:spPr>
+                </pic:pic>
+              </a:graphicData>
+            </a:graphic>
+          </wp:inline>
+        </w:drawing>
+      </w:r>
+    </w:p>
+    <w:p>
+      <w:pPr>
+        <w:rPr>
+          <w:rFonts w:ascii="Times New Roman" w:hAnsi="Times New Roman" w:cs="Times New Roman"/>
+        </w:rPr>
+      </w:pPr>
+      <w:r>
+        <w:rPr>
+          <w:rFonts w:ascii="Times New Roman" w:hAnsi="Times New Roman" w:cs="Times New Roman"/>
+        </w:rPr>
+        <w:t xml:space="preserve">This is the code that we use to create our Checkout database. The Checkout database will log </w:t>
+      </w:r>
+      <w:proofErr w:type="gramStart"/>
+      <w:r>
+        <w:rPr>
+          <w:rFonts w:ascii="Times New Roman" w:hAnsi="Times New Roman" w:cs="Times New Roman"/>
+        </w:rPr>
+        <w:t>all of</w:t>
+      </w:r>
+      <w:proofErr w:type="gramEnd"/>
+      <w:r>
+        <w:rPr>
+          <w:rFonts w:ascii="Times New Roman" w:hAnsi="Times New Roman" w:cs="Times New Roman"/>
+        </w:rPr>
+        <w:t xml:space="preserve"> the orders that were put in by the customer along with collecting payment to be used later. </w:t>
+      </w:r>
+    </w:p>
+    <w:p>
+      <w:pPr>
+        <w:rPr>
+          <w:rFonts w:ascii="Times New Roman" w:hAnsi="Times New Roman" w:cs="Times New Roman"/>
+        </w:rPr>
+      </w:pPr>
+    </w:p>
+    <w:p>
+      <w:pPr>
+        <w:pStyle w:val="Heading1"/>
+        <w:rPr>
+          <w:rFonts w:ascii="Times New Roman" w:hAnsi="Times New Roman" w:cs="Times New Roman"/>
+        </w:rPr>
+      </w:pPr>
+      <w:r>
+        <w:rPr>
+          <w:rFonts w:ascii="Times New Roman" w:hAnsi="Times New Roman" w:cs="Times New Roman"/>
+        </w:rPr>
+        <w:t>Development Technical Overview: Deploying Application to PythonAnywhere server.</w:t>
+      </w:r>
+    </w:p>
+    <w:p>
+      <w:pPr>
+        <w:pBdr>
+          <w:bottom w:val="single" w:sz="6" w:space="1" w:color="auto"/>
+        </w:pBdr>
+        <w:rPr>
+          <w:rFonts w:ascii="Times New Roman" w:hAnsi="Times New Roman" w:cs="Times New Roman"/>
+        </w:rPr>
+      </w:pPr>
+    </w:p>
+    <w:p>
+      <w:pPr>
+        <w:rPr>
+          <w:rFonts w:ascii="Times New Roman" w:hAnsi="Times New Roman" w:cs="Times New Roman"/>
+        </w:rPr>
+      </w:pPr>
+      <w:r>
+        <w:rPr>
+          <w:rFonts w:ascii="Times New Roman" w:hAnsi="Times New Roman" w:cs="Times New Roman"/>
+        </w:rPr>
+        <w:t xml:space="preserve">A demo of the application on a live production server can be found here: </w:t>
+      </w:r>
+      <w:hyperlink r:id="rId39" w:history="1">
+        <w:r>
+          <w:rPr>
+            <w:rStyle w:val="Hyperlink"/>
+            <w:rFonts w:ascii="Times New Roman" w:hAnsi="Times New Roman" w:cs="Times New Roman"/>
+          </w:rPr>
+          <w:t>http://austincgomez.pythonanywhere.com/</w:t>
+        </w:r>
+      </w:hyperlink>
+    </w:p>
+    <w:p>
+      <w:pPr>
+        <w:pBdr>
+          <w:bottom w:val="single" w:sz="6" w:space="1" w:color="auto"/>
+        </w:pBdr>
+        <w:rPr>
+          <w:rFonts w:ascii="Times New Roman" w:hAnsi="Times New Roman" w:cs="Times New Roman"/>
+          <w:b/>
+          <w:bCs/>
+          <w:color w:val="FF0000"/>
+        </w:rPr>
+      </w:pPr>
+      <w:r>
+        <w:rPr>
+          <w:rFonts w:ascii="Times New Roman" w:hAnsi="Times New Roman" w:cs="Times New Roman"/>
+          <w:b/>
+          <w:bCs/>
+          <w:color w:val="FF0000"/>
+        </w:rPr>
+        <w:t>NOTE: The demo will expire on December 18</w:t>
+      </w:r>
+      <w:r>
+        <w:rPr>
+          <w:rFonts w:ascii="Times New Roman" w:hAnsi="Times New Roman" w:cs="Times New Roman"/>
+          <w:b/>
+          <w:bCs/>
+          <w:color w:val="FF0000"/>
+          <w:vertAlign w:val="superscript"/>
+        </w:rPr>
+        <w:t>th</w:t>
+      </w:r>
+      <w:r>
+        <w:rPr>
+          <w:rFonts w:ascii="Times New Roman" w:hAnsi="Times New Roman" w:cs="Times New Roman"/>
+          <w:b/>
+          <w:bCs/>
+          <w:color w:val="FF0000"/>
+        </w:rPr>
+        <w:t>, 2021, at 11:5</w:t>
+      </w:r>
+      <w:r>
+        <w:rPr>
+          <w:rFonts w:ascii="Times New Roman" w:hAnsi="Times New Roman" w:cs="Times New Roman"/>
+          <w:b/>
+          <w:bCs/>
+          <w:color w:val="FF0000"/>
+        </w:rPr>
+        <w:t>9</w:t>
+      </w:r>
+      <w:r>
+        <w:rPr>
+          <w:rFonts w:ascii="Times New Roman" w:hAnsi="Times New Roman" w:cs="Times New Roman"/>
+          <w:b/>
+          <w:bCs/>
+          <w:color w:val="FF0000"/>
+        </w:rPr>
+        <w:t xml:space="preserve">pm and will go offline. </w:t>
+      </w:r>
+    </w:p>
+    <w:p>
+      <w:pPr>
+        <w:rPr>
+          <w:rFonts w:ascii="Times New Roman" w:hAnsi="Times New Roman" w:cs="Times New Roman"/>
+        </w:rPr>
+      </w:pPr>
+    </w:p>
+    <w:p>
+      <w:pPr>
+        <w:rPr>
+          <w:rFonts w:ascii="Times New Roman" w:hAnsi="Times New Roman" w:cs="Times New Roman"/>
+        </w:rPr>
+      </w:pPr>
+      <w:r>
+        <w:rPr>
+          <w:rFonts w:ascii="Times New Roman" w:hAnsi="Times New Roman" w:cs="Times New Roman"/>
+        </w:rPr>
+        <w:t>PythonAnywhere is a very powerful hosting platform for Python webhosting projects. Python is still new in web development and thus many dedicated hosts are still set up just for older technologies such as PHP and Perl. What makes PythonAnywhere unique is that the host is dedicated to python projects including support for any issues that might arise.</w:t>
+      </w:r>
+      <w:r>
+        <w:rPr>
+          <w:rFonts w:ascii="Times New Roman" w:hAnsi="Times New Roman" w:cs="Times New Roman"/>
+        </w:rPr>
+        <w:t xml:space="preserve"> </w:t>
+      </w:r>
+    </w:p>
+    <w:p>
+      <w:pPr>
+        <w:rPr>
+          <w:rFonts w:ascii="Times New Roman" w:hAnsi="Times New Roman" w:cs="Times New Roman"/>
+        </w:rPr>
+      </w:pPr>
+    </w:p>
+    <w:p>
+      <w:pPr>
+        <w:rPr>
+          <w:rFonts w:ascii="Times New Roman" w:hAnsi="Times New Roman" w:cs="Times New Roman"/>
+          <w:b/>
+          <w:bCs/>
+        </w:rPr>
+      </w:pPr>
+      <w:r>
+        <w:rPr>
+          <w:rFonts w:ascii="Times New Roman" w:hAnsi="Times New Roman" w:cs="Times New Roman"/>
+          <w:b/>
+          <w:bCs/>
+        </w:rPr>
+        <w:t xml:space="preserve">PythonAnywhere Dashboard: </w:t>
+      </w:r>
+    </w:p>
+    <w:p>
+      <w:pPr>
+        <w:rPr>
+          <w:rFonts w:ascii="Times New Roman" w:hAnsi="Times New Roman" w:cs="Times New Roman"/>
+        </w:rPr>
+      </w:pPr>
+      <w:r>
+        <w:rPr>
+          <w:rFonts w:ascii="Times New Roman" w:hAnsi="Times New Roman" w:cs="Times New Roman"/>
+          <w:noProof/>
+        </w:rPr>
+        <w:drawing>
+          <wp:inline distT="0" distB="0" distL="0" distR="0" wp14:anchorId="53E5DB1D" wp14:editId="787E723A">
+            <wp:extent cx="5943600" cy="3006725"/>
+            <wp:effectExtent l="133350" t="114300" r="133350" b="155575"/>
+            <wp:docPr id="32" name="Picture 32" descr="Graphical user interface, text, application&#10;&#10;Description automatically generated"/>
+            <wp:cNvGraphicFramePr>
+              <a:graphicFrameLocks xmlns:a="http://schemas.openxmlformats.org/drawingml/2006/main" noChangeAspect="1"/>
+            </wp:cNvGraphicFramePr>
+            <a:graphic xmlns:a="http://schemas.openxmlformats.org/drawingml/2006/main">
+              <a:graphicData uri="http://schemas.openxmlformats.org/drawingml/2006/picture">
+                <pic:pic xmlns:pic="http://schemas.openxmlformats.org/drawingml/2006/picture">
+                  <pic:nvPicPr>
+                    <pic:cNvPr id="32" name="Picture 32" descr="Graphical user interface, text, application&#10;&#10;Description automatically generated"/>
+                    <pic:cNvPicPr/>
+                  </pic:nvPicPr>
+                  <pic:blipFill>
+                    <a:blip r:embed="rId40"/>
+                    <a:stretch>
+                      <a:fillRect/>
+                    </a:stretch>
+                  </pic:blipFill>
+                  <pic:spPr>
+                    <a:xfrm>
+                      <a:off x="0" y="0"/>
+                      <a:ext cx="5943600" cy="3006725"/>
+                    </a:xfrm>
+                    <a:prstGeom prst="rect">
+                      <a:avLst/>
+                    </a:prstGeom>
+                    <a:solidFill>
+                      <a:srgbClr val="FFFFFF">
+                        <a:shade val="85000"/>
+                      </a:srgbClr>
+                    </a:solidFill>
+                    <a:ln w="88900" cap="sq">
+                      <a:solidFill>
+                        <a:srgbClr val="FFFFFF"/>
+                      </a:solidFill>
+                      <a:miter lim="800000"/>
+                    </a:ln>
+                    <a:effectLst>
+                      <a:outerShdw blurRad="55000" dist="18000" dir="5400000" algn="tl" rotWithShape="0">
+                        <a:srgbClr val="000000">
+                          <a:alpha val="40000"/>
+                        </a:srgbClr>
+                      </a:outerShdw>
+                    </a:effectLst>
+                    <a:scene3d>
+                      <a:camera prst="orthographicFront"/>
+                      <a:lightRig rig="twoPt" dir="t">
+                        <a:rot lat="0" lon="0" rev="7200000"/>
+                      </a:lightRig>
+                    </a:scene3d>
+                    <a:sp3d>
+                      <a:bevelT w="25400" h="19050"/>
+                      <a:contourClr>
+                        <a:srgbClr val="FFFFFF"/>
+                      </a:contourClr>
+                    </a:sp3d>
+                  </pic:spPr>
+                </pic:pic>
+              </a:graphicData>
+            </a:graphic>
+          </wp:inline>
+        </w:drawing>
+      </w:r>
+    </w:p>
+    <w:p>
+      <w:pPr>
+        <w:rPr>
+          <w:rFonts w:ascii="Times New Roman" w:hAnsi="Times New Roman" w:cs="Times New Roman"/>
+        </w:rPr>
+      </w:pPr>
+      <w:r>
+        <w:rPr>
+          <w:rFonts w:ascii="Times New Roman" w:hAnsi="Times New Roman" w:cs="Times New Roman"/>
+        </w:rPr>
+        <w:t xml:space="preserve">The dashboard is another graphical user interface (GUI) that provides the system administrator of the information system with many different tools that they might need to utilize. One of the most notable tools is the ‘Console’ tool. This tool lets </w:t>
+      </w:r>
+      <w:proofErr w:type="gramStart"/>
+      <w:r>
+        <w:rPr>
+          <w:rFonts w:ascii="Times New Roman" w:hAnsi="Times New Roman" w:cs="Times New Roman"/>
+        </w:rPr>
+        <w:t>you</w:t>
+      </w:r>
+      <w:proofErr w:type="gramEnd"/>
+      <w:r>
+        <w:rPr>
+          <w:rFonts w:ascii="Times New Roman" w:hAnsi="Times New Roman" w:cs="Times New Roman"/>
+        </w:rPr>
+        <w:t xml:space="preserve"> remote access the server for Maintance and configuration purposes. </w:t>
+      </w:r>
+    </w:p>
+    <w:p>
+      <w:pPr>
+        <w:rPr>
+          <w:rFonts w:ascii="Times New Roman" w:hAnsi="Times New Roman" w:cs="Times New Roman"/>
+        </w:rPr>
+      </w:pPr>
+      <w:r>
+        <w:rPr>
+          <w:rFonts w:ascii="Times New Roman" w:hAnsi="Times New Roman" w:cs="Times New Roman"/>
+          <w:noProof/>
+        </w:rPr>
+        <w:lastRenderedPageBreak/>
+        <w:drawing>
+          <wp:inline distT="0" distB="0" distL="0" distR="0" wp14:anchorId="05F1479E" wp14:editId="7D042D8D">
+            <wp:extent cx="5943600" cy="795020"/>
+            <wp:effectExtent l="133350" t="114300" r="133350" b="157480"/>
+            <wp:docPr id="33" name="Picture 33" descr="Text&#10;&#10;Description automatically generated"/>
+            <wp:cNvGraphicFramePr>
+              <a:graphicFrameLocks xmlns:a="http://schemas.openxmlformats.org/drawingml/2006/main" noChangeAspect="1"/>
+            </wp:cNvGraphicFramePr>
+            <a:graphic xmlns:a="http://schemas.openxmlformats.org/drawingml/2006/main">
+              <a:graphicData uri="http://schemas.openxmlformats.org/drawingml/2006/picture">
+                <pic:pic xmlns:pic="http://schemas.openxmlformats.org/drawingml/2006/picture">
+                  <pic:nvPicPr>
+                    <pic:cNvPr id="33" name="Picture 33" descr="Text&#10;&#10;Description automatically generated"/>
+                    <pic:cNvPicPr/>
+                  </pic:nvPicPr>
+                  <pic:blipFill>
+                    <a:blip r:embed="rId41"/>
+                    <a:stretch>
+                      <a:fillRect/>
+                    </a:stretch>
+                  </pic:blipFill>
+                  <pic:spPr>
+                    <a:xfrm>
+                      <a:off x="0" y="0"/>
+                      <a:ext cx="5943600" cy="795020"/>
+                    </a:xfrm>
+                    <a:prstGeom prst="rect">
+                      <a:avLst/>
+                    </a:prstGeom>
+                    <a:solidFill>
+                      <a:srgbClr val="FFFFFF">
+                        <a:shade val="85000"/>
+                      </a:srgbClr>
+                    </a:solidFill>
+                    <a:ln w="88900" cap="sq">
+                      <a:solidFill>
+                        <a:srgbClr val="FFFFFF"/>
+                      </a:solidFill>
+                      <a:miter lim="800000"/>
+                    </a:ln>
+                    <a:effectLst>
+                      <a:outerShdw blurRad="55000" dist="18000" dir="5400000" algn="tl" rotWithShape="0">
+                        <a:srgbClr val="000000">
+                          <a:alpha val="40000"/>
+                        </a:srgbClr>
+                      </a:outerShdw>
+                    </a:effectLst>
+                    <a:scene3d>
+                      <a:camera prst="orthographicFront"/>
+                      <a:lightRig rig="twoPt" dir="t">
+                        <a:rot lat="0" lon="0" rev="7200000"/>
+                      </a:lightRig>
+                    </a:scene3d>
+                    <a:sp3d>
+                      <a:bevelT w="25400" h="19050"/>
+                      <a:contourClr>
+                        <a:srgbClr val="FFFFFF"/>
+                      </a:contourClr>
+                    </a:sp3d>
+                  </pic:spPr>
+                </pic:pic>
+              </a:graphicData>
+            </a:graphic>
+          </wp:inline>
+        </w:drawing>
+      </w:r>
+    </w:p>
+    <w:p>
+      <w:pPr>
+        <w:rPr>
+          <w:rFonts w:ascii="Times New Roman" w:hAnsi="Times New Roman" w:cs="Times New Roman"/>
+        </w:rPr>
+      </w:pPr>
+      <w:r>
+        <w:rPr>
+          <w:rFonts w:ascii="Times New Roman" w:hAnsi="Times New Roman" w:cs="Times New Roman"/>
+        </w:rPr>
+        <w:t xml:space="preserve">In conclusion, </w:t>
+      </w:r>
+      <w:r>
+        <w:rPr>
+          <w:rFonts w:ascii="Times New Roman" w:hAnsi="Times New Roman" w:cs="Times New Roman"/>
+        </w:rPr>
+        <w:t xml:space="preserve">PythonAnywhere was our top choice for a web hosting partner for this project and one that we believe would match all the needs of a customer that would want this project. </w:t>
+      </w:r>
+    </w:p>
+    <w:p>
+      <w:pPr>
+        <w:rPr>
+          <w:rFonts w:ascii="Times New Roman" w:eastAsiaTheme="majorEastAsia" w:hAnsi="Times New Roman" w:cs="Times New Roman"/>
+          <w:color w:val="2F5496" w:themeColor="accent1" w:themeShade="BF"/>
+          <w:sz w:val="32"/>
+          <w:szCs w:val="32"/>
+        </w:rPr>
+      </w:pPr>
+      <w:r>
+        <w:rPr>
+          <w:rFonts w:ascii="Times New Roman" w:hAnsi="Times New Roman" w:cs="Times New Roman"/>
+        </w:rPr>
+        <w:br w:type="page"/>
+      </w:r>
+    </w:p>
+    <w:p>
+      <w:pPr>
+        <w:pStyle w:val="Heading1"/>
+        <w:rPr>
+          <w:rFonts w:ascii="Times New Roman" w:hAnsi="Times New Roman" w:cs="Times New Roman"/>
+        </w:rPr>
+      </w:pPr>
+      <w:r>
+        <w:rPr>
+          <w:rFonts w:ascii="Times New Roman" w:hAnsi="Times New Roman" w:cs="Times New Roman"/>
+        </w:rPr>
+        <w:lastRenderedPageBreak/>
+        <w:t>Conclusion:</w:t>
+      </w:r>
+    </w:p>
+    <w:p/>
+    <w:p>
+      <w:r>
+        <w:t>Designing a medium size ecommerce project was a challenge to complete. However, we believe that this project would have everything needed</w:t>
+      </w:r>
+      <w:r>
+        <w:t xml:space="preserve"> for a customer wanted to launch a small ecommerce platform. </w:t>
+      </w:r>
+    </w:p>
     <w:sectPr>
-      <w:footerReference w:type="default" r:id="rId32"/>
+      <w:footerReference w:type="default" r:id="rId42"/>
       <w:pgSz w:w="12240" w:h="15840"/>
       <w:pgMar w:top="1440" w:right="1440" w:bottom="1440" w:left="1440" w:header="720" w:footer="720" w:gutter="0"/>
       <w:pgBorders w:offsetFrom="page">

</xml_diff>